<commit_message>
Paragraphe qr code rapport final
</commit_message>
<xml_diff>
--- a/Documents de travail/Rapport final.docx
+++ b/Documents de travail/Rapport final.docx
@@ -7,13 +7,11 @@
         <w:pStyle w:val="Titre"/>
         <w:rPr>
           <w:sz w:val="22"/>
-          <w:lang w:val="en-US"/>
         </w:rPr>
       </w:pPr>
       <w:r>
         <w:rPr>
           <w:sz w:val="22"/>
-          <w:lang w:val="en-US"/>
         </w:rPr>
         <w:t>Vandenbussche Martin – 02441500</w:t>
       </w:r>
@@ -23,20 +21,17 @@
         <w:pStyle w:val="Titre"/>
         <w:rPr>
           <w:sz w:val="22"/>
-          <w:lang w:val="en-US"/>
         </w:rPr>
       </w:pPr>
       <w:r>
         <w:rPr>
           <w:sz w:val="22"/>
-          <w:lang w:val="en-US"/>
         </w:rPr>
         <w:t xml:space="preserve">Tasdelen Sergen – </w:t>
       </w:r>
       <w:r>
         <w:rPr>
           <w:sz w:val="22"/>
-          <w:lang w:val="en-US"/>
         </w:rPr>
         <w:t>12981700</w:t>
       </w:r>
@@ -46,13 +41,11 @@
         <w:pStyle w:val="Titre"/>
         <w:rPr>
           <w:sz w:val="22"/>
-          <w:lang w:val="en-US"/>
         </w:rPr>
       </w:pPr>
       <w:r>
         <w:rPr>
           <w:sz w:val="22"/>
-          <w:lang w:val="en-US"/>
         </w:rPr>
         <w:t>Racz Kerry – 38131500</w:t>
       </w:r>
@@ -376,7 +369,6 @@
               <w:rPr>
                 <w:b w:val="0"/>
                 <w:sz w:val="22"/>
-                <w:lang w:val="en-BE"/>
               </w:rPr>
             </w:pPr>
             <w:bookmarkStart w:id="0" w:name="__DdeLink__82_1400846311"/>
@@ -490,7 +482,6 @@
             <w:r>
               <w:rPr>
                 <w:sz w:val="28"/>
-                <w:lang w:val="en-BE"/>
               </w:rPr>
               <w:t>effectif</w:t>
             </w:r>
@@ -762,36 +753,27 @@
       <w:r>
         <w:rPr>
           <w:sz w:val="24"/>
-          <w:lang w:val="en-BE"/>
         </w:rPr>
         <w:t>D</w:t>
       </w:r>
+      <w:r>
+        <w:rPr>
+          <w:sz w:val="24"/>
+        </w:rPr>
+        <w:t xml:space="preserve">urant ce </w:t>
+      </w:r>
       <w:proofErr w:type="spellStart"/>
       <w:r>
         <w:rPr>
           <w:sz w:val="24"/>
         </w:rPr>
-        <w:t>urant</w:t>
+        <w:t>permier</w:t>
       </w:r>
       <w:proofErr w:type="spellEnd"/>
       <w:r>
         <w:rPr>
           <w:sz w:val="24"/>
         </w:rPr>
-        <w:t xml:space="preserve"> ce </w:t>
-      </w:r>
-      <w:proofErr w:type="spellStart"/>
-      <w:r>
-        <w:rPr>
-          <w:sz w:val="24"/>
-        </w:rPr>
-        <w:t>permier</w:t>
-      </w:r>
-      <w:proofErr w:type="spellEnd"/>
-      <w:r>
-        <w:rPr>
-          <w:sz w:val="24"/>
-        </w:rPr>
         <w:t xml:space="preserve"> sprint, nou</w:t>
       </w:r>
       <w:r>
@@ -804,21 +786,7 @@
         <w:rPr>
           <w:sz w:val="24"/>
         </w:rPr>
-        <w:t xml:space="preserve"> nous sommes réunis pour se répartir les user stories planifiées entre nous 4, sans réellement se concerter pendant l’implémentation. Ceci s’est avéré être une mauvaise </w:t>
-      </w:r>
-      <w:proofErr w:type="gramStart"/>
-      <w:r>
-        <w:rPr>
-          <w:sz w:val="24"/>
-        </w:rPr>
-        <w:t>idée;</w:t>
-      </w:r>
-      <w:proofErr w:type="gramEnd"/>
-      <w:r>
-        <w:rPr>
-          <w:sz w:val="24"/>
-        </w:rPr>
-        <w:t xml:space="preserve"> en effet, étant donné qu’il était difficile d’estimer à l’avance la charge de travail que demandait chaque user story, certains se sont sentis lésés. De plus, certaines tâches n’ont pas été faites comme prévu.</w:t>
+        <w:t xml:space="preserve"> nous sommes réunis pour se répartir les user stories planifiées entre nous 4, sans réellement se concerter pendant l’implémentation. Ceci s’est avéré être une mauvaise idée; en effet, étant donné qu’il était difficile d’estimer à l’avance la charge de travail que demandait chaque user story, certains se sont sentis lésés. De plus, certaines tâches n’ont pas été faites comme prévu.</w:t>
       </w:r>
       <w:r>
         <w:rPr>
@@ -1069,7 +1037,6 @@
               <w:rPr>
                 <w:b w:val="0"/>
                 <w:sz w:val="22"/>
-                <w:lang w:val="en-BE"/>
               </w:rPr>
             </w:pPr>
             <w:r>
@@ -1455,20 +1422,7 @@
         <w:rPr>
           <w:sz w:val="24"/>
         </w:rPr>
-        <w:t xml:space="preserve">, en évitant une répartition stricte des tâches. A la suite des retours reçus lors de la première </w:t>
-      </w:r>
-      <w:r>
-        <w:rPr>
-          <w:noProof/>
-          <w:sz w:val="24"/>
-        </w:rPr>
-        <w:t>démo</w:t>
-      </w:r>
-      <w:r>
-        <w:rPr>
-          <w:sz w:val="24"/>
-        </w:rPr>
-        <w:t xml:space="preserve">, nous avons également revu légèrement à la baisse notre ambition quant à la liste des </w:t>
+        <w:t xml:space="preserve">, en évitant une répartition stricte des tâches. A la suite des retours reçus lors de la première démo, nous avons également revu légèrement à la baisse notre ambition quant à la liste des </w:t>
       </w:r>
       <w:proofErr w:type="spellStart"/>
       <w:r>
@@ -1502,49 +1456,7 @@
         <w:rPr>
           <w:sz w:val="24"/>
         </w:rPr>
-        <w:t xml:space="preserve"> à </w:t>
-      </w:r>
-      <w:proofErr w:type="spellStart"/>
-      <w:r>
-        <w:rPr>
-          <w:sz w:val="24"/>
-        </w:rPr>
-        <w:t>impl</w:t>
-      </w:r>
-      <w:proofErr w:type="spellEnd"/>
-      <w:r>
-        <w:rPr>
-          <w:sz w:val="24"/>
-          <w:lang w:val="en-BE"/>
-        </w:rPr>
-        <w:t>é</w:t>
-      </w:r>
-      <w:proofErr w:type="spellStart"/>
-      <w:r>
-        <w:rPr>
-          <w:sz w:val="24"/>
-        </w:rPr>
-        <w:t>menter</w:t>
-      </w:r>
-      <w:proofErr w:type="spellEnd"/>
-      <w:r>
-        <w:rPr>
-          <w:sz w:val="24"/>
-        </w:rPr>
-        <w:t xml:space="preserve"> en</w:t>
-      </w:r>
-      <w:r>
-        <w:rPr>
-          <w:sz w:val="24"/>
-          <w:lang w:val="en-BE"/>
-        </w:rPr>
-        <w:t xml:space="preserve"> </w:t>
-      </w:r>
-      <w:r>
-        <w:rPr>
-          <w:sz w:val="24"/>
-        </w:rPr>
-        <w:t>cours de sprint.</w:t>
+        <w:t xml:space="preserve"> à implémenter en cours de sprint.</w:t>
       </w:r>
     </w:p>
     <w:p>
@@ -1564,193 +1476,19 @@
         <w:rPr>
           <w:sz w:val="24"/>
         </w:rPr>
-        <w:t xml:space="preserve"> à d’autres problèmes, </w:t>
-      </w:r>
-      <w:r>
-        <w:rPr>
-          <w:sz w:val="24"/>
-          <w:lang w:val="en-BE"/>
-        </w:rPr>
-        <w:t xml:space="preserve">et </w:t>
-      </w:r>
-      <w:proofErr w:type="spellStart"/>
-      <w:r>
-        <w:rPr>
-          <w:sz w:val="24"/>
-          <w:lang w:val="en-BE"/>
-        </w:rPr>
-        <w:t>comme</w:t>
-      </w:r>
-      <w:proofErr w:type="spellEnd"/>
-      <w:r>
-        <w:rPr>
-          <w:sz w:val="24"/>
-          <w:lang w:val="en-BE"/>
+        <w:t xml:space="preserve"> à d’autres problèmes, et comme vous pouvez le voir, certaines stories n’étaient toujours pas implémentées à l’issue du deuxième sprint.</w:t>
+      </w:r>
+      <w:r>
+        <w:rPr>
+          <w:sz w:val="24"/>
         </w:rPr>
         <w:t xml:space="preserve"> </w:t>
       </w:r>
-      <w:proofErr w:type="spellStart"/>
-      <w:r>
-        <w:rPr>
-          <w:sz w:val="24"/>
-          <w:lang w:val="en-BE"/>
-        </w:rPr>
-        <w:t>vous</w:t>
-      </w:r>
-      <w:proofErr w:type="spellEnd"/>
-      <w:r>
-        <w:rPr>
-          <w:sz w:val="24"/>
-          <w:lang w:val="en-BE"/>
-        </w:rPr>
-        <w:t xml:space="preserve"> </w:t>
-      </w:r>
-      <w:proofErr w:type="spellStart"/>
-      <w:r>
-        <w:rPr>
-          <w:sz w:val="24"/>
-          <w:lang w:val="en-BE"/>
-        </w:rPr>
-        <w:t>pouvez</w:t>
-      </w:r>
-      <w:proofErr w:type="spellEnd"/>
-      <w:r>
-        <w:rPr>
-          <w:sz w:val="24"/>
-          <w:lang w:val="en-BE"/>
-        </w:rPr>
-        <w:t xml:space="preserve"> le </w:t>
-      </w:r>
-      <w:proofErr w:type="spellStart"/>
-      <w:r>
-        <w:rPr>
-          <w:sz w:val="24"/>
-          <w:lang w:val="en-BE"/>
-        </w:rPr>
-        <w:t>voir</w:t>
-      </w:r>
-      <w:proofErr w:type="spellEnd"/>
-      <w:r>
-        <w:rPr>
-          <w:sz w:val="24"/>
-          <w:lang w:val="en-BE"/>
-        </w:rPr>
-        <w:t xml:space="preserve">, </w:t>
-      </w:r>
-      <w:proofErr w:type="spellStart"/>
-      <w:r>
-        <w:rPr>
-          <w:sz w:val="24"/>
-          <w:lang w:val="en-BE"/>
-        </w:rPr>
-        <w:t>certaines</w:t>
-      </w:r>
-      <w:proofErr w:type="spellEnd"/>
-      <w:r>
-        <w:rPr>
-          <w:sz w:val="24"/>
-          <w:lang w:val="en-BE"/>
-        </w:rPr>
-        <w:t xml:space="preserve"> stories </w:t>
-      </w:r>
-      <w:proofErr w:type="spellStart"/>
-      <w:r>
-        <w:rPr>
-          <w:sz w:val="24"/>
-          <w:lang w:val="en-BE"/>
-        </w:rPr>
-        <w:t>n’étaient</w:t>
-      </w:r>
-      <w:proofErr w:type="spellEnd"/>
-      <w:r>
-        <w:rPr>
-          <w:sz w:val="24"/>
-          <w:lang w:val="en-BE"/>
-        </w:rPr>
-        <w:t xml:space="preserve"> </w:t>
-      </w:r>
-      <w:proofErr w:type="spellStart"/>
-      <w:r>
-        <w:rPr>
-          <w:sz w:val="24"/>
-          <w:lang w:val="en-BE"/>
-        </w:rPr>
-        <w:t>toujours</w:t>
-      </w:r>
-      <w:proofErr w:type="spellEnd"/>
-      <w:r>
-        <w:rPr>
-          <w:sz w:val="24"/>
-          <w:lang w:val="en-BE"/>
-        </w:rPr>
-        <w:t xml:space="preserve"> pas </w:t>
-      </w:r>
-      <w:proofErr w:type="spellStart"/>
-      <w:r>
-        <w:rPr>
-          <w:sz w:val="24"/>
-          <w:lang w:val="en-BE"/>
-        </w:rPr>
-        <w:t>implémentées</w:t>
-      </w:r>
-      <w:proofErr w:type="spellEnd"/>
-      <w:r>
-        <w:rPr>
-          <w:sz w:val="24"/>
-          <w:lang w:val="en-BE"/>
-        </w:rPr>
-        <w:t xml:space="preserve"> à </w:t>
-      </w:r>
-      <w:r>
-        <w:rPr>
-          <w:sz w:val="24"/>
-        </w:rPr>
-        <w:t>l’issue</w:t>
-      </w:r>
-      <w:r>
-        <w:rPr>
-          <w:sz w:val="24"/>
-          <w:lang w:val="en-BE"/>
-        </w:rPr>
-        <w:t xml:space="preserve"> du </w:t>
-      </w:r>
-      <w:proofErr w:type="spellStart"/>
-      <w:r>
-        <w:rPr>
-          <w:sz w:val="24"/>
-          <w:lang w:val="en-BE"/>
-        </w:rPr>
-        <w:t>deuxième</w:t>
-      </w:r>
-      <w:proofErr w:type="spellEnd"/>
-      <w:r>
-        <w:rPr>
-          <w:sz w:val="24"/>
-          <w:lang w:val="en-BE"/>
-        </w:rPr>
-        <w:t xml:space="preserve"> sprint.</w:t>
-      </w:r>
-      <w:r>
-        <w:rPr>
-          <w:sz w:val="24"/>
-        </w:rPr>
-        <w:t xml:space="preserve"> </w:t>
-      </w:r>
-      <w:proofErr w:type="spellStart"/>
-      <w:r>
-        <w:rPr>
-          <w:sz w:val="24"/>
-          <w:lang w:val="en-BE"/>
-        </w:rPr>
-        <w:t>Cependant</w:t>
-      </w:r>
-      <w:proofErr w:type="spellEnd"/>
-      <w:r>
-        <w:rPr>
-          <w:sz w:val="24"/>
-          <w:lang w:val="en-BE"/>
-        </w:rPr>
-        <w:t>, d</w:t>
+      <w:r>
+        <w:rPr>
+          <w:sz w:val="24"/>
+        </w:rPr>
+        <w:t>Cependant, d</w:t>
       </w:r>
       <w:r>
         <w:rPr>
@@ -1761,51 +1499,9 @@
       <w:r>
         <w:rPr>
           <w:sz w:val="24"/>
-          <w:lang w:val="en-BE"/>
-        </w:rPr>
-        <w:t xml:space="preserve"> et </w:t>
-      </w:r>
-      <w:proofErr w:type="spellStart"/>
-      <w:r>
-        <w:rPr>
-          <w:sz w:val="24"/>
-          <w:lang w:val="en-BE"/>
-        </w:rPr>
-        <w:t>notre</w:t>
-      </w:r>
-      <w:proofErr w:type="spellEnd"/>
-      <w:r>
-        <w:rPr>
-          <w:sz w:val="24"/>
-          <w:lang w:val="en-BE"/>
-        </w:rPr>
-        <w:t xml:space="preserve"> travail </w:t>
-      </w:r>
-      <w:proofErr w:type="spellStart"/>
-      <w:r>
-        <w:rPr>
-          <w:sz w:val="24"/>
-          <w:lang w:val="en-BE"/>
-        </w:rPr>
-        <w:t>fut</w:t>
-      </w:r>
-      <w:proofErr w:type="spellEnd"/>
-      <w:r>
-        <w:rPr>
-          <w:sz w:val="24"/>
-          <w:lang w:val="en-BE"/>
-        </w:rPr>
-        <w:t xml:space="preserve"> plus </w:t>
-      </w:r>
-      <w:proofErr w:type="spellStart"/>
-      <w:r>
-        <w:rPr>
-          <w:sz w:val="24"/>
-          <w:lang w:val="en-BE"/>
-        </w:rPr>
-        <w:t>efficace</w:t>
-      </w:r>
-      <w:proofErr w:type="spellEnd"/>
+        </w:rPr>
+        <w:t xml:space="preserve"> et notre travail fut plus efficace</w:t>
+      </w:r>
       <w:r>
         <w:rPr>
           <w:sz w:val="24"/>
@@ -1835,14 +1531,8 @@
     <w:p>
       <w:pPr>
         <w:pStyle w:val="Titre1"/>
-        <w:rPr>
-          <w:lang w:val="en-BE"/>
-        </w:rPr>
-      </w:pPr>
-      <w:r>
-        <w:rPr>
-          <w:lang w:val="en-BE"/>
-        </w:rPr>
+      </w:pPr>
+      <w:r>
         <w:lastRenderedPageBreak/>
         <w:t>Sprint 03</w:t>
       </w:r>
@@ -1938,14 +1628,12 @@
               <w:rPr>
                 <w:b w:val="0"/>
                 <w:sz w:val="22"/>
-                <w:lang w:val="en-BE"/>
               </w:rPr>
             </w:pPr>
             <w:r>
               <w:rPr>
                 <w:b w:val="0"/>
                 <w:sz w:val="22"/>
-                <w:lang w:val="en-BE"/>
               </w:rPr>
               <w:t>Je peux partager sur les réseaux sociaux une photo que je prends grâce à l’application</w:t>
             </w:r>
@@ -1964,14 +1652,12 @@
               <w:rPr>
                 <w:sz w:val="36"/>
                 <w:szCs w:val="36"/>
-                <w:lang w:val="en-BE"/>
               </w:rPr>
             </w:pPr>
             <w:r>
               <w:rPr>
                 <w:sz w:val="36"/>
                 <w:szCs w:val="36"/>
-                <w:lang w:val="en-BE"/>
               </w:rPr>
               <w:t>8</w:t>
             </w:r>
@@ -1998,7 +1684,6 @@
               <w:rPr>
                 <w:b w:val="0"/>
                 <w:sz w:val="22"/>
-                <w:lang w:val="en-BE"/>
               </w:rPr>
             </w:pPr>
             <w:r>
@@ -2006,15 +1691,7 @@
                 <w:b w:val="0"/>
                 <w:sz w:val="22"/>
               </w:rPr>
-              <w:t xml:space="preserve">Je peux </w:t>
-            </w:r>
-            <w:r>
-              <w:rPr>
-                <w:b w:val="0"/>
-                <w:sz w:val="22"/>
-                <w:lang w:val="en-BE"/>
-              </w:rPr>
-              <w:t>consulter les promotions à ma disposition dans tous les shops visités</w:t>
+              <w:t>Je peux consulter les promotions à ma disposition dans tous les shops visités</w:t>
             </w:r>
           </w:p>
         </w:tc>
@@ -2031,14 +1708,12 @@
               <w:rPr>
                 <w:sz w:val="36"/>
                 <w:szCs w:val="36"/>
-                <w:lang w:val="en-BE"/>
               </w:rPr>
             </w:pPr>
             <w:r>
               <w:rPr>
                 <w:sz w:val="36"/>
                 <w:szCs w:val="36"/>
-                <w:lang w:val="en-BE"/>
               </w:rPr>
               <w:t>7</w:t>
             </w:r>
@@ -2066,7 +1741,6 @@
               <w:rPr>
                 <w:b w:val="0"/>
                 <w:sz w:val="22"/>
-                <w:lang w:val="en-BE"/>
               </w:rPr>
             </w:pPr>
             <w:r>
@@ -2074,15 +1748,7 @@
                 <w:b w:val="0"/>
                 <w:sz w:val="22"/>
               </w:rPr>
-              <w:t xml:space="preserve">je </w:t>
-            </w:r>
-            <w:r>
-              <w:rPr>
-                <w:b w:val="0"/>
-                <w:sz w:val="22"/>
-                <w:lang w:val="en-BE"/>
-              </w:rPr>
-              <w:t>peux personnaliser mon profil et modifer mes données</w:t>
+              <w:t>je peux personnaliser mon profil et modifer mes données</w:t>
             </w:r>
           </w:p>
         </w:tc>
@@ -2099,14 +1765,12 @@
               <w:rPr>
                 <w:sz w:val="36"/>
                 <w:szCs w:val="36"/>
-                <w:lang w:val="en-BE"/>
               </w:rPr>
             </w:pPr>
             <w:r>
               <w:rPr>
                 <w:sz w:val="36"/>
                 <w:szCs w:val="36"/>
-                <w:lang w:val="en-BE"/>
               </w:rPr>
               <w:t>3</w:t>
             </w:r>
@@ -2128,34 +1792,12 @@
             <w:vAlign w:val="center"/>
           </w:tcPr>
           <w:p>
-            <w:pPr>
-              <w:rPr>
-                <w:lang w:val="en-BE"/>
-              </w:rPr>
-            </w:pPr>
             <w:r>
               <w:rPr>
                 <w:b w:val="0"/>
                 <w:sz w:val="22"/>
-                <w:lang w:val="en-BE"/>
-              </w:rPr>
-              <w:t xml:space="preserve">J’ai accès à une interface différente si </w:t>
-            </w:r>
-            <w:r>
-              <w:rPr>
-                <w:b w:val="0"/>
-                <w:sz w:val="22"/>
-                <w:lang w:val="en-BE"/>
-              </w:rPr>
-              <w:t>j</w:t>
-            </w:r>
-            <w:r>
-              <w:rPr>
-                <w:b w:val="0"/>
-                <w:sz w:val="22"/>
-                <w:lang w:val="en-BE"/>
-              </w:rPr>
-              <w:t>e suis administrateur d’un bar</w:t>
+              </w:rPr>
+              <w:t>J’ai accès à une interface différente si je suis administrateur d’un bar</w:t>
             </w:r>
           </w:p>
         </w:tc>
@@ -2172,14 +1814,12 @@
               <w:rPr>
                 <w:sz w:val="36"/>
                 <w:szCs w:val="36"/>
-                <w:lang w:val="en-BE"/>
               </w:rPr>
             </w:pPr>
             <w:r>
               <w:rPr>
                 <w:sz w:val="36"/>
                 <w:szCs w:val="36"/>
-                <w:lang w:val="en-BE"/>
               </w:rPr>
               <w:t>5</w:t>
             </w:r>
@@ -2206,21 +1846,13 @@
               <w:spacing w:before="120"/>
               <w:rPr>
                 <w:sz w:val="28"/>
-                <w:lang w:val="en-BE"/>
               </w:rPr>
             </w:pPr>
             <w:r>
               <w:rPr>
                 <w:sz w:val="28"/>
               </w:rPr>
-              <w:t xml:space="preserve">User story </w:t>
-            </w:r>
-            <w:r>
-              <w:rPr>
-                <w:sz w:val="28"/>
-                <w:lang w:val="en-BE"/>
-              </w:rPr>
-              <w:t>effectuées</w:t>
+              <w:t>User story effectuées</w:t>
             </w:r>
           </w:p>
         </w:tc>
@@ -2239,7 +1871,6 @@
               <w:cnfStyle w:val="000000100000" w:firstRow="0" w:lastRow="0" w:firstColumn="0" w:lastColumn="0" w:oddVBand="0" w:evenVBand="0" w:oddHBand="1" w:evenHBand="0" w:firstRowFirstColumn="0" w:firstRowLastColumn="0" w:lastRowFirstColumn="0" w:lastRowLastColumn="0"/>
               <w:rPr>
                 <w:sz w:val="28"/>
-                <w:lang w:val="en-BE"/>
               </w:rPr>
             </w:pPr>
             <w:r>
@@ -2274,14 +1905,12 @@
               <w:rPr>
                 <w:b w:val="0"/>
                 <w:sz w:val="22"/>
-                <w:lang w:val="en-BE"/>
               </w:rPr>
             </w:pPr>
             <w:r>
               <w:rPr>
                 <w:b w:val="0"/>
                 <w:sz w:val="22"/>
-                <w:lang w:val="en-BE"/>
               </w:rPr>
               <w:t>Je peux partager sur les réseaux sociaux une photo que je prends grâce à l’application</w:t>
             </w:r>
@@ -2300,14 +1929,12 @@
               <w:rPr>
                 <w:sz w:val="36"/>
                 <w:szCs w:val="36"/>
-                <w:lang w:val="en-BE"/>
               </w:rPr>
             </w:pPr>
             <w:r>
               <w:rPr>
                 <w:sz w:val="36"/>
                 <w:szCs w:val="36"/>
-                <w:lang w:val="en-BE"/>
               </w:rPr>
               <w:t>8</w:t>
             </w:r>
@@ -2335,7 +1962,6 @@
               <w:rPr>
                 <w:b w:val="0"/>
                 <w:sz w:val="22"/>
-                <w:lang w:val="en-BE"/>
               </w:rPr>
             </w:pPr>
             <w:r>
@@ -2343,15 +1969,7 @@
                 <w:b w:val="0"/>
                 <w:sz w:val="22"/>
               </w:rPr>
-              <w:t xml:space="preserve">Je peux </w:t>
-            </w:r>
-            <w:r>
-              <w:rPr>
-                <w:b w:val="0"/>
-                <w:sz w:val="22"/>
-                <w:lang w:val="en-BE"/>
-              </w:rPr>
-              <w:t>consulter les promotions à ma disposition dans tous les shops visités</w:t>
+              <w:t>Je peux consulter les promotions à ma disposition dans tous les shops visités</w:t>
             </w:r>
           </w:p>
         </w:tc>
@@ -2368,14 +1986,12 @@
               <w:rPr>
                 <w:sz w:val="36"/>
                 <w:szCs w:val="36"/>
-                <w:lang w:val="en-BE"/>
               </w:rPr>
             </w:pPr>
             <w:r>
               <w:rPr>
                 <w:sz w:val="36"/>
                 <w:szCs w:val="36"/>
-                <w:lang w:val="en-BE"/>
               </w:rPr>
               <w:t>5</w:t>
             </w:r>
@@ -2402,7 +2018,6 @@
               <w:rPr>
                 <w:b w:val="0"/>
                 <w:sz w:val="22"/>
-                <w:lang w:val="en-BE"/>
               </w:rPr>
             </w:pPr>
             <w:r>
@@ -2410,15 +2025,7 @@
                 <w:b w:val="0"/>
                 <w:sz w:val="22"/>
               </w:rPr>
-              <w:t xml:space="preserve">je </w:t>
-            </w:r>
-            <w:r>
-              <w:rPr>
-                <w:b w:val="0"/>
-                <w:sz w:val="22"/>
-                <w:lang w:val="en-BE"/>
-              </w:rPr>
-              <w:t>peux personnaliser mon profil et modifer mes données</w:t>
+              <w:t>je peux personnaliser mon profil et modifer mes données</w:t>
             </w:r>
           </w:p>
         </w:tc>
@@ -2435,14 +2042,12 @@
               <w:rPr>
                 <w:sz w:val="36"/>
                 <w:szCs w:val="36"/>
-                <w:lang w:val="en-BE"/>
               </w:rPr>
             </w:pPr>
             <w:r>
               <w:rPr>
                 <w:sz w:val="36"/>
                 <w:szCs w:val="36"/>
-                <w:lang w:val="en-BE"/>
               </w:rPr>
               <w:t>5</w:t>
             </w:r>
@@ -2487,14 +2092,12 @@
               <w:rPr>
                 <w:sz w:val="36"/>
                 <w:szCs w:val="36"/>
-                <w:lang w:val="en-BE"/>
               </w:rPr>
             </w:pPr>
             <w:r>
               <w:rPr>
                 <w:sz w:val="36"/>
                 <w:szCs w:val="36"/>
-                <w:lang w:val="en-BE"/>
               </w:rPr>
               <w:t>5</w:t>
             </w:r>
@@ -2506,7 +2109,6 @@
       <w:pPr>
         <w:rPr>
           <w:sz w:val="24"/>
-          <w:lang w:val="en-BE"/>
         </w:rPr>
       </w:pPr>
     </w:p>
@@ -2514,333 +2116,31 @@
       <w:pPr>
         <w:rPr>
           <w:sz w:val="24"/>
-          <w:lang w:val="en-BE"/>
-        </w:rPr>
-      </w:pPr>
+        </w:rPr>
+      </w:pPr>
+      <w:r>
+        <w:rPr>
+          <w:sz w:val="24"/>
+        </w:rPr>
+        <w:t xml:space="preserve">Afin de pallier aux problèmes de répartition du travail apparus dans les sprint précédents, nous avons mis l’accent sur notre utilisation de Trello afin de pouvoir observer l’avancement de chacun dans les </w:t>
+      </w:r>
       <w:proofErr w:type="spellStart"/>
       <w:r>
         <w:rPr>
           <w:sz w:val="24"/>
-          <w:lang w:val="en-BE"/>
-        </w:rPr>
-        <w:t>Afin</w:t>
+        </w:rPr>
+        <w:t>features</w:t>
       </w:r>
       <w:proofErr w:type="spellEnd"/>
       <w:r>
         <w:rPr>
           <w:sz w:val="24"/>
-          <w:lang w:val="en-BE"/>
-        </w:rPr>
-        <w:t xml:space="preserve"> de pallier aux </w:t>
-      </w:r>
-      <w:proofErr w:type="spellStart"/>
-      <w:r>
-        <w:rPr>
-          <w:sz w:val="24"/>
-          <w:lang w:val="en-BE"/>
-        </w:rPr>
-        <w:t>problèmes</w:t>
-      </w:r>
-      <w:proofErr w:type="spellEnd"/>
-      <w:r>
-        <w:rPr>
-          <w:sz w:val="24"/>
-          <w:lang w:val="en-BE"/>
-        </w:rPr>
-        <w:t xml:space="preserve"> de </w:t>
-      </w:r>
-      <w:proofErr w:type="spellStart"/>
-      <w:r>
-        <w:rPr>
-          <w:sz w:val="24"/>
-          <w:lang w:val="en-BE"/>
-        </w:rPr>
-        <w:t>répartition</w:t>
-      </w:r>
-      <w:proofErr w:type="spellEnd"/>
-      <w:r>
-        <w:rPr>
-          <w:sz w:val="24"/>
-          <w:lang w:val="en-BE"/>
-        </w:rPr>
-        <w:t xml:space="preserve"> du travail </w:t>
-      </w:r>
-      <w:proofErr w:type="spellStart"/>
-      <w:r>
-        <w:rPr>
-          <w:sz w:val="24"/>
-          <w:lang w:val="en-BE"/>
-        </w:rPr>
-        <w:t>apparus</w:t>
-      </w:r>
-      <w:proofErr w:type="spellEnd"/>
-      <w:r>
-        <w:rPr>
-          <w:sz w:val="24"/>
-          <w:lang w:val="en-BE"/>
-        </w:rPr>
-        <w:t xml:space="preserve"> dans les sprint </w:t>
-      </w:r>
-      <w:proofErr w:type="spellStart"/>
-      <w:r>
-        <w:rPr>
-          <w:sz w:val="24"/>
-          <w:lang w:val="en-BE"/>
-        </w:rPr>
-        <w:t>précédents</w:t>
-      </w:r>
-      <w:proofErr w:type="spellEnd"/>
-      <w:r>
-        <w:rPr>
-          <w:sz w:val="24"/>
-          <w:lang w:val="en-BE"/>
-        </w:rPr>
-        <w:t xml:space="preserve">, nous </w:t>
-      </w:r>
-      <w:proofErr w:type="spellStart"/>
-      <w:r>
-        <w:rPr>
-          <w:sz w:val="24"/>
-          <w:lang w:val="en-BE"/>
-        </w:rPr>
-        <w:t>avons</w:t>
-      </w:r>
-      <w:proofErr w:type="spellEnd"/>
-      <w:r>
-        <w:rPr>
-          <w:sz w:val="24"/>
-          <w:lang w:val="en-BE"/>
-        </w:rPr>
-        <w:t xml:space="preserve"> mis </w:t>
-      </w:r>
-      <w:proofErr w:type="spellStart"/>
-      <w:r>
-        <w:rPr>
-          <w:sz w:val="24"/>
-          <w:lang w:val="en-BE"/>
-        </w:rPr>
-        <w:t>l’accent</w:t>
-      </w:r>
-      <w:proofErr w:type="spellEnd"/>
-      <w:r>
-        <w:rPr>
-          <w:sz w:val="24"/>
-          <w:lang w:val="en-BE"/>
-        </w:rPr>
-        <w:t xml:space="preserve"> sur </w:t>
-      </w:r>
-      <w:proofErr w:type="spellStart"/>
-      <w:r>
-        <w:rPr>
-          <w:sz w:val="24"/>
-          <w:lang w:val="en-BE"/>
-        </w:rPr>
-        <w:t>notre</w:t>
-      </w:r>
-      <w:proofErr w:type="spellEnd"/>
-      <w:r>
-        <w:rPr>
-          <w:sz w:val="24"/>
-          <w:lang w:val="en-BE"/>
-        </w:rPr>
-        <w:t xml:space="preserve"> utilisation de Trello </w:t>
-      </w:r>
-      <w:proofErr w:type="spellStart"/>
-      <w:r>
-        <w:rPr>
-          <w:sz w:val="24"/>
-          <w:lang w:val="en-BE"/>
-        </w:rPr>
-        <w:t>afin</w:t>
-      </w:r>
-      <w:proofErr w:type="spellEnd"/>
-      <w:r>
-        <w:rPr>
-          <w:sz w:val="24"/>
-          <w:lang w:val="en-BE"/>
-        </w:rPr>
-        <w:t xml:space="preserve"> de </w:t>
-      </w:r>
-      <w:proofErr w:type="spellStart"/>
-      <w:r>
-        <w:rPr>
-          <w:sz w:val="24"/>
-          <w:lang w:val="en-BE"/>
-        </w:rPr>
-        <w:t>pouvoir</w:t>
-      </w:r>
-      <w:proofErr w:type="spellEnd"/>
-      <w:r>
-        <w:rPr>
-          <w:sz w:val="24"/>
-          <w:lang w:val="en-BE"/>
-        </w:rPr>
-        <w:t xml:space="preserve"> observer </w:t>
-      </w:r>
-      <w:proofErr w:type="spellStart"/>
-      <w:r>
-        <w:rPr>
-          <w:sz w:val="24"/>
-          <w:lang w:val="en-BE"/>
-        </w:rPr>
-        <w:t>l’avancement</w:t>
-      </w:r>
-      <w:proofErr w:type="spellEnd"/>
-      <w:r>
-        <w:rPr>
-          <w:sz w:val="24"/>
-          <w:lang w:val="en-BE"/>
-        </w:rPr>
-        <w:t xml:space="preserve"> de </w:t>
-      </w:r>
-      <w:proofErr w:type="spellStart"/>
-      <w:r>
-        <w:rPr>
-          <w:sz w:val="24"/>
-          <w:lang w:val="en-BE"/>
-        </w:rPr>
-        <w:t>chacun</w:t>
-      </w:r>
-      <w:proofErr w:type="spellEnd"/>
-      <w:r>
-        <w:rPr>
-          <w:sz w:val="24"/>
-          <w:lang w:val="en-BE"/>
-        </w:rPr>
-        <w:t xml:space="preserve"> dans les features à </w:t>
-      </w:r>
-      <w:proofErr w:type="spellStart"/>
-      <w:r>
-        <w:rPr>
-          <w:sz w:val="24"/>
-          <w:lang w:val="en-BE"/>
-        </w:rPr>
-        <w:t>implémenter</w:t>
-      </w:r>
-      <w:proofErr w:type="spellEnd"/>
-      <w:r>
-        <w:rPr>
-          <w:sz w:val="24"/>
-          <w:lang w:val="en-BE"/>
-        </w:rPr>
-        <w:t xml:space="preserve">. Nous </w:t>
-      </w:r>
-      <w:proofErr w:type="spellStart"/>
-      <w:r>
-        <w:rPr>
-          <w:sz w:val="24"/>
-          <w:lang w:val="en-BE"/>
-        </w:rPr>
-        <w:t>avons</w:t>
-      </w:r>
-      <w:proofErr w:type="spellEnd"/>
-      <w:r>
-        <w:rPr>
-          <w:sz w:val="24"/>
-          <w:lang w:val="en-BE"/>
-        </w:rPr>
-        <w:t xml:space="preserve"> </w:t>
-      </w:r>
-      <w:proofErr w:type="spellStart"/>
-      <w:r>
-        <w:rPr>
-          <w:sz w:val="24"/>
-          <w:lang w:val="en-BE"/>
-        </w:rPr>
-        <w:t>également</w:t>
-      </w:r>
-      <w:proofErr w:type="spellEnd"/>
-      <w:r>
-        <w:rPr>
-          <w:sz w:val="24"/>
-          <w:lang w:val="en-BE"/>
-        </w:rPr>
-        <w:t xml:space="preserve"> </w:t>
-      </w:r>
-      <w:proofErr w:type="spellStart"/>
-      <w:r>
-        <w:rPr>
-          <w:sz w:val="24"/>
-          <w:lang w:val="en-BE"/>
-        </w:rPr>
-        <w:t>augmenté</w:t>
-      </w:r>
-      <w:proofErr w:type="spellEnd"/>
-      <w:r>
-        <w:rPr>
-          <w:sz w:val="24"/>
-          <w:lang w:val="en-BE"/>
-        </w:rPr>
-        <w:t xml:space="preserve"> la </w:t>
-      </w:r>
-      <w:proofErr w:type="spellStart"/>
-      <w:r>
-        <w:rPr>
-          <w:sz w:val="24"/>
-          <w:lang w:val="en-BE"/>
-        </w:rPr>
-        <w:t>fréquence</w:t>
-      </w:r>
-      <w:proofErr w:type="spellEnd"/>
-      <w:r>
-        <w:rPr>
-          <w:sz w:val="24"/>
-          <w:lang w:val="en-BE"/>
-        </w:rPr>
-        <w:t xml:space="preserve"> de </w:t>
-      </w:r>
-      <w:proofErr w:type="spellStart"/>
-      <w:r>
-        <w:rPr>
-          <w:sz w:val="24"/>
-          <w:lang w:val="en-BE"/>
-        </w:rPr>
-        <w:t>nos</w:t>
-      </w:r>
-      <w:proofErr w:type="spellEnd"/>
-      <w:r>
-        <w:rPr>
-          <w:sz w:val="24"/>
-          <w:lang w:val="en-BE"/>
-        </w:rPr>
-        <w:t xml:space="preserve"> </w:t>
-      </w:r>
-      <w:proofErr w:type="spellStart"/>
-      <w:r>
-        <w:rPr>
-          <w:sz w:val="24"/>
-          <w:lang w:val="en-BE"/>
-        </w:rPr>
-        <w:t>réunions</w:t>
-      </w:r>
-      <w:proofErr w:type="spellEnd"/>
-      <w:r>
-        <w:rPr>
-          <w:sz w:val="24"/>
-          <w:lang w:val="en-BE"/>
-        </w:rPr>
-        <w:t xml:space="preserve"> de </w:t>
-      </w:r>
-      <w:proofErr w:type="spellStart"/>
-      <w:r>
-        <w:rPr>
-          <w:sz w:val="24"/>
-          <w:lang w:val="en-BE"/>
-        </w:rPr>
-        <w:t>groupe</w:t>
-      </w:r>
-      <w:proofErr w:type="spellEnd"/>
-      <w:r>
-        <w:rPr>
-          <w:sz w:val="24"/>
-          <w:lang w:val="en-BE"/>
-        </w:rPr>
-        <w:t>.</w:t>
-      </w:r>
-      <w:r>
-        <w:rPr>
-          <w:sz w:val="24"/>
-          <w:lang w:val="en-BE"/>
+        </w:rPr>
+        <w:t xml:space="preserve"> à implémenter. Nous avons également augmenté la fréquence de nos réunions de groupe.</w:t>
+      </w:r>
+      <w:r>
+        <w:rPr>
+          <w:sz w:val="24"/>
         </w:rPr>
         <w:br w:type="page"/>
       </w:r>
@@ -2848,14 +2148,8 @@
     <w:p>
       <w:pPr>
         <w:pStyle w:val="Titre1"/>
-        <w:rPr>
-          <w:lang w:val="en-BE"/>
-        </w:rPr>
-      </w:pPr>
-      <w:r>
-        <w:rPr>
-          <w:lang w:val="en-BE"/>
-        </w:rPr>
+      </w:pPr>
+      <w:r>
         <w:lastRenderedPageBreak/>
         <w:t>Sprint 04</w:t>
       </w:r>
@@ -2951,14 +2245,12 @@
               <w:rPr>
                 <w:b w:val="0"/>
                 <w:sz w:val="22"/>
-                <w:lang w:val="en-BE"/>
               </w:rPr>
             </w:pPr>
             <w:r>
               <w:rPr>
                 <w:b w:val="0"/>
                 <w:sz w:val="22"/>
-                <w:lang w:val="en-BE"/>
               </w:rPr>
               <w:t>Je peux retrouver mes données sur tous mes appareils A</w:t>
             </w:r>
@@ -2966,7 +2258,6 @@
               <w:rPr>
                 <w:b w:val="0"/>
                 <w:sz w:val="22"/>
-                <w:lang w:val="en-BE"/>
               </w:rPr>
               <w:t>ndroir grâce à Firestore</w:t>
             </w:r>
@@ -3017,14 +2308,12 @@
               <w:rPr>
                 <w:b w:val="0"/>
                 <w:sz w:val="22"/>
-                <w:lang w:val="en-BE"/>
               </w:rPr>
             </w:pPr>
             <w:r>
               <w:rPr>
                 <w:b w:val="0"/>
                 <w:sz w:val="22"/>
-                <w:lang w:val="en-BE"/>
               </w:rPr>
               <w:t>En cas d’abus de consommation, je reçois une notification de sensibilisation</w:t>
             </w:r>
@@ -3076,14 +2365,12 @@
               <w:rPr>
                 <w:b w:val="0"/>
                 <w:sz w:val="22"/>
-                <w:lang w:val="en-BE"/>
               </w:rPr>
             </w:pPr>
             <w:r>
               <w:rPr>
                 <w:b w:val="0"/>
                 <w:sz w:val="22"/>
-                <w:lang w:val="en-BE"/>
               </w:rPr>
               <w:t>Je peux localiser les bars participants à proximité grâce à google maps</w:t>
             </w:r>
@@ -3133,14 +2420,12 @@
               <w:spacing w:before="120"/>
               <w:rPr>
                 <w:b w:val="0"/>
-                <w:lang w:val="en-BE"/>
               </w:rPr>
             </w:pPr>
             <w:r>
               <w:rPr>
                 <w:b w:val="0"/>
                 <w:sz w:val="22"/>
-                <w:lang w:val="en-BE"/>
               </w:rPr>
               <w:t>J’ai accès à un design plus soigné et visuellement différent entre les administrateurs et les clients</w:t>
             </w:r>
@@ -3159,14 +2444,12 @@
               <w:rPr>
                 <w:sz w:val="36"/>
                 <w:szCs w:val="36"/>
-                <w:lang w:val="en-BE"/>
               </w:rPr>
             </w:pPr>
             <w:r>
               <w:rPr>
                 <w:sz w:val="36"/>
                 <w:szCs w:val="36"/>
-                <w:lang w:val="en-BE"/>
               </w:rPr>
               <w:t>6</w:t>
             </w:r>
@@ -3193,21 +2476,13 @@
               <w:spacing w:before="120"/>
               <w:rPr>
                 <w:sz w:val="28"/>
-                <w:lang w:val="en-BE"/>
               </w:rPr>
             </w:pPr>
             <w:r>
               <w:rPr>
                 <w:sz w:val="28"/>
               </w:rPr>
-              <w:t xml:space="preserve">User story </w:t>
-            </w:r>
-            <w:r>
-              <w:rPr>
-                <w:sz w:val="28"/>
-                <w:lang w:val="en-BE"/>
-              </w:rPr>
-              <w:t>effectuées</w:t>
+              <w:t>User story effectuées</w:t>
             </w:r>
           </w:p>
         </w:tc>
@@ -3226,10 +2501,8 @@
               <w:cnfStyle w:val="000000100000" w:firstRow="0" w:lastRow="0" w:firstColumn="0" w:lastColumn="0" w:oddVBand="0" w:evenVBand="0" w:oddHBand="1" w:evenHBand="0" w:firstRowFirstColumn="0" w:firstRowLastColumn="0" w:lastRowFirstColumn="0" w:lastRowLastColumn="0"/>
               <w:rPr>
                 <w:sz w:val="28"/>
-                <w:lang w:val="en-BE"/>
-              </w:rPr>
-            </w:pPr>
-            <w:proofErr w:type="spellStart"/>
+              </w:rPr>
+            </w:pPr>
             <w:r>
               <w:rPr>
                 <w:b/>
@@ -3239,7 +2512,6 @@
               </w:rPr>
               <w:t>Effectif</w:t>
             </w:r>
-            <w:proofErr w:type="spellEnd"/>
           </w:p>
         </w:tc>
       </w:tr>
@@ -3263,24 +2535,14 @@
               <w:rPr>
                 <w:b w:val="0"/>
                 <w:sz w:val="22"/>
-                <w:lang w:val="en-BE"/>
               </w:rPr>
             </w:pPr>
             <w:r>
               <w:rPr>
                 <w:b w:val="0"/>
                 <w:sz w:val="22"/>
-                <w:lang w:val="en-BE"/>
-              </w:rPr>
-              <w:t>Je peux retrouver mes données sur tous mes appareils A</w:t>
-            </w:r>
-            <w:r>
-              <w:rPr>
-                <w:b w:val="0"/>
-                <w:sz w:val="22"/>
-                <w:lang w:val="en-BE"/>
-              </w:rPr>
-              <w:t>ndroir grâce à Firestore</w:t>
+              </w:rPr>
+              <w:t>Je peux retrouver mes données sur tous mes appareils Androir grâce à Firestore</w:t>
             </w:r>
           </w:p>
         </w:tc>
@@ -3297,7 +2559,6 @@
               <w:rPr>
                 <w:sz w:val="36"/>
                 <w:szCs w:val="36"/>
-                <w:lang w:val="en-BE"/>
               </w:rPr>
             </w:pPr>
             <w:r>
@@ -3305,15 +2566,7 @@
                 <w:sz w:val="36"/>
                 <w:szCs w:val="36"/>
               </w:rPr>
-              <w:t>1</w:t>
-            </w:r>
-            <w:r>
-              <w:rPr>
-                <w:sz w:val="36"/>
-                <w:szCs w:val="36"/>
-                <w:lang w:val="en-BE"/>
-              </w:rPr>
-              <w:t>5</w:t>
+              <w:t>15</w:t>
             </w:r>
           </w:p>
         </w:tc>
@@ -3339,14 +2592,12 @@
               <w:rPr>
                 <w:b w:val="0"/>
                 <w:sz w:val="22"/>
-                <w:lang w:val="en-BE"/>
               </w:rPr>
             </w:pPr>
             <w:r>
               <w:rPr>
                 <w:b w:val="0"/>
                 <w:sz w:val="22"/>
-                <w:lang w:val="en-BE"/>
               </w:rPr>
               <w:t>En cas d’abus de consommation, je reçois une notification de sensibilisation</w:t>
             </w:r>
@@ -3397,14 +2648,12 @@
               <w:rPr>
                 <w:b w:val="0"/>
                 <w:sz w:val="22"/>
-                <w:lang w:val="en-BE"/>
               </w:rPr>
             </w:pPr>
             <w:r>
               <w:rPr>
                 <w:b w:val="0"/>
                 <w:sz w:val="22"/>
-                <w:lang w:val="en-BE"/>
               </w:rPr>
               <w:t>Je peux localiser les bars participants à proximité grâce à google maps</w:t>
             </w:r>
@@ -3455,14 +2704,12 @@
               <w:spacing w:before="120"/>
               <w:rPr>
                 <w:b w:val="0"/>
-                <w:lang w:val="en-BE"/>
               </w:rPr>
             </w:pPr>
             <w:r>
               <w:rPr>
                 <w:b w:val="0"/>
                 <w:sz w:val="22"/>
-                <w:lang w:val="en-BE"/>
               </w:rPr>
               <w:t>J’ai accès à un design plus soigné et visuellement différent entre les administrateurs et les clients</w:t>
             </w:r>
@@ -3481,14 +2728,12 @@
               <w:rPr>
                 <w:sz w:val="36"/>
                 <w:szCs w:val="36"/>
-                <w:lang w:val="en-BE"/>
               </w:rPr>
             </w:pPr>
             <w:r>
               <w:rPr>
                 <w:sz w:val="36"/>
                 <w:szCs w:val="36"/>
-                <w:lang w:val="en-BE"/>
               </w:rPr>
               <w:t>6</w:t>
             </w:r>
@@ -3500,7 +2745,6 @@
       <w:pPr>
         <w:rPr>
           <w:sz w:val="24"/>
-          <w:lang w:val="en-BE"/>
         </w:rPr>
       </w:pPr>
     </w:p>
@@ -3508,1080 +2752,369 @@
       <w:pPr>
         <w:rPr>
           <w:sz w:val="24"/>
-          <w:lang w:val="en-BE"/>
-        </w:rPr>
-      </w:pPr>
-      <w:r>
-        <w:rPr>
-          <w:sz w:val="24"/>
-          <w:lang w:val="en-BE"/>
-        </w:rPr>
-        <w:t xml:space="preserve">Durant </w:t>
+        </w:rPr>
+      </w:pPr>
+      <w:r>
+        <w:rPr>
+          <w:sz w:val="24"/>
+        </w:rPr>
+        <w:t xml:space="preserve">Durant ce sprint, nous avons enfin implémenté certaines </w:t>
       </w:r>
       <w:proofErr w:type="spellStart"/>
       <w:r>
         <w:rPr>
           <w:sz w:val="24"/>
-          <w:lang w:val="en-BE"/>
-        </w:rPr>
-        <w:t>ce</w:t>
+        </w:rPr>
+        <w:t>features</w:t>
       </w:r>
       <w:proofErr w:type="spellEnd"/>
       <w:r>
         <w:rPr>
           <w:sz w:val="24"/>
-          <w:lang w:val="en-BE"/>
-        </w:rPr>
-        <w:t xml:space="preserve"> sprint, nous </w:t>
+        </w:rPr>
+        <w:t xml:space="preserve"> qui traînaient depuis le premier sprint, et nous avons globalement arrêté la liste finale des fonctionnalités</w:t>
+      </w:r>
+      <w:r>
+        <w:rPr>
+          <w:sz w:val="24"/>
+        </w:rPr>
+        <w:t xml:space="preserve">. </w:t>
+      </w:r>
+      <w:r>
+        <w:rPr>
+          <w:sz w:val="24"/>
+        </w:rPr>
+        <w:t>Nous avons également amélioré la sécurité de l’application, notamment au niveau de l’</w:t>
       </w:r>
       <w:proofErr w:type="spellStart"/>
       <w:r>
         <w:rPr>
           <w:sz w:val="24"/>
-          <w:lang w:val="en-BE"/>
-        </w:rPr>
-        <w:t>avons</w:t>
+        </w:rPr>
+        <w:t>encryption</w:t>
       </w:r>
       <w:proofErr w:type="spellEnd"/>
       <w:r>
         <w:rPr>
           <w:sz w:val="24"/>
-          <w:lang w:val="en-BE"/>
-        </w:rPr>
-        <w:t xml:space="preserve"> </w:t>
-      </w:r>
-      <w:proofErr w:type="spellStart"/>
-      <w:r>
-        <w:rPr>
-          <w:sz w:val="24"/>
-          <w:lang w:val="en-BE"/>
-        </w:rPr>
-        <w:t>enfin</w:t>
-      </w:r>
-      <w:proofErr w:type="spellEnd"/>
-      <w:r>
-        <w:rPr>
-          <w:sz w:val="24"/>
-          <w:lang w:val="en-BE"/>
-        </w:rPr>
-        <w:t xml:space="preserve"> </w:t>
-      </w:r>
-      <w:proofErr w:type="spellStart"/>
-      <w:r>
-        <w:rPr>
-          <w:sz w:val="24"/>
-          <w:lang w:val="en-BE"/>
-        </w:rPr>
-        <w:t>implémenté</w:t>
-      </w:r>
-      <w:proofErr w:type="spellEnd"/>
-      <w:r>
-        <w:rPr>
-          <w:sz w:val="24"/>
-          <w:lang w:val="en-BE"/>
-        </w:rPr>
-        <w:t xml:space="preserve"> </w:t>
-      </w:r>
-      <w:proofErr w:type="spellStart"/>
-      <w:r>
-        <w:rPr>
-          <w:sz w:val="24"/>
-          <w:lang w:val="en-BE"/>
-        </w:rPr>
-        <w:t>certaines</w:t>
-      </w:r>
-      <w:proofErr w:type="spellEnd"/>
-      <w:r>
-        <w:rPr>
-          <w:sz w:val="24"/>
-          <w:lang w:val="en-BE"/>
-        </w:rPr>
-        <w:t xml:space="preserve"> features qui </w:t>
-      </w:r>
-      <w:proofErr w:type="spellStart"/>
-      <w:r>
-        <w:rPr>
-          <w:sz w:val="24"/>
-          <w:lang w:val="en-BE"/>
-        </w:rPr>
-        <w:t>traînaient</w:t>
-      </w:r>
-      <w:proofErr w:type="spellEnd"/>
-      <w:r>
-        <w:rPr>
-          <w:sz w:val="24"/>
-          <w:lang w:val="en-BE"/>
-        </w:rPr>
-        <w:t xml:space="preserve"> </w:t>
-      </w:r>
-      <w:proofErr w:type="spellStart"/>
-      <w:r>
-        <w:rPr>
-          <w:sz w:val="24"/>
-          <w:lang w:val="en-BE"/>
-        </w:rPr>
-        <w:t>depuis</w:t>
-      </w:r>
-      <w:proofErr w:type="spellEnd"/>
-      <w:r>
-        <w:rPr>
-          <w:sz w:val="24"/>
-          <w:lang w:val="en-BE"/>
-        </w:rPr>
-        <w:t xml:space="preserve"> le premier sprint, et nous </w:t>
-      </w:r>
-      <w:proofErr w:type="spellStart"/>
-      <w:r>
-        <w:rPr>
-          <w:sz w:val="24"/>
-          <w:lang w:val="en-BE"/>
-        </w:rPr>
-        <w:t>avons</w:t>
-      </w:r>
-      <w:proofErr w:type="spellEnd"/>
-      <w:r>
-        <w:rPr>
-          <w:sz w:val="24"/>
-          <w:lang w:val="en-BE"/>
-        </w:rPr>
-        <w:t xml:space="preserve"> </w:t>
-      </w:r>
-      <w:proofErr w:type="spellStart"/>
-      <w:r>
-        <w:rPr>
-          <w:sz w:val="24"/>
-          <w:lang w:val="en-BE"/>
-        </w:rPr>
-        <w:t>globalement</w:t>
-      </w:r>
-      <w:proofErr w:type="spellEnd"/>
-      <w:r>
-        <w:rPr>
-          <w:sz w:val="24"/>
-          <w:lang w:val="en-BE"/>
-        </w:rPr>
-        <w:t xml:space="preserve"> </w:t>
-      </w:r>
-      <w:proofErr w:type="spellStart"/>
-      <w:r>
-        <w:rPr>
-          <w:sz w:val="24"/>
-          <w:lang w:val="en-BE"/>
-        </w:rPr>
-        <w:t>arrêté</w:t>
-      </w:r>
-      <w:proofErr w:type="spellEnd"/>
-      <w:r>
-        <w:rPr>
-          <w:sz w:val="24"/>
-          <w:lang w:val="en-BE"/>
-        </w:rPr>
-        <w:t xml:space="preserve"> la </w:t>
-      </w:r>
-      <w:proofErr w:type="spellStart"/>
-      <w:r>
-        <w:rPr>
-          <w:sz w:val="24"/>
-          <w:lang w:val="en-BE"/>
-        </w:rPr>
-        <w:t>liste</w:t>
-      </w:r>
-      <w:proofErr w:type="spellEnd"/>
-      <w:r>
-        <w:rPr>
-          <w:sz w:val="24"/>
-          <w:lang w:val="en-BE"/>
-        </w:rPr>
-        <w:t xml:space="preserve"> finale des </w:t>
-      </w:r>
-      <w:proofErr w:type="spellStart"/>
-      <w:r>
-        <w:rPr>
-          <w:sz w:val="24"/>
-          <w:lang w:val="en-BE"/>
-        </w:rPr>
-        <w:t>fonctionnalités</w:t>
-      </w:r>
-      <w:proofErr w:type="spellEnd"/>
-      <w:r>
-        <w:rPr>
-          <w:sz w:val="24"/>
-          <w:lang w:val="en-BE"/>
-        </w:rPr>
-        <w:t xml:space="preserve">. </w:t>
-      </w:r>
-      <w:r>
-        <w:rPr>
-          <w:sz w:val="24"/>
-          <w:lang w:val="en-BE"/>
-        </w:rPr>
-        <w:t xml:space="preserve">Nous </w:t>
-      </w:r>
-      <w:proofErr w:type="spellStart"/>
-      <w:r>
-        <w:rPr>
-          <w:sz w:val="24"/>
-          <w:lang w:val="en-BE"/>
-        </w:rPr>
-        <w:t>avons</w:t>
-      </w:r>
-      <w:proofErr w:type="spellEnd"/>
-      <w:r>
-        <w:rPr>
-          <w:sz w:val="24"/>
-          <w:lang w:val="en-BE"/>
-        </w:rPr>
-        <w:t xml:space="preserve"> </w:t>
-      </w:r>
-      <w:proofErr w:type="spellStart"/>
-      <w:r>
-        <w:rPr>
-          <w:sz w:val="24"/>
-          <w:lang w:val="en-BE"/>
-        </w:rPr>
-        <w:t>également</w:t>
-      </w:r>
-      <w:proofErr w:type="spellEnd"/>
-      <w:r>
-        <w:rPr>
-          <w:sz w:val="24"/>
-          <w:lang w:val="en-BE"/>
-        </w:rPr>
-        <w:t xml:space="preserve"> </w:t>
-      </w:r>
-      <w:proofErr w:type="spellStart"/>
-      <w:r>
-        <w:rPr>
-          <w:sz w:val="24"/>
-          <w:lang w:val="en-BE"/>
-        </w:rPr>
-        <w:t>amélioré</w:t>
-      </w:r>
-      <w:proofErr w:type="spellEnd"/>
-      <w:r>
-        <w:rPr>
-          <w:sz w:val="24"/>
-          <w:lang w:val="en-BE"/>
-        </w:rPr>
-        <w:t xml:space="preserve"> la </w:t>
-      </w:r>
-      <w:proofErr w:type="spellStart"/>
-      <w:r>
-        <w:rPr>
-          <w:sz w:val="24"/>
-          <w:lang w:val="en-BE"/>
-        </w:rPr>
-        <w:t>sécurité</w:t>
-      </w:r>
-      <w:proofErr w:type="spellEnd"/>
-      <w:r>
-        <w:rPr>
-          <w:sz w:val="24"/>
-          <w:lang w:val="en-BE"/>
-        </w:rPr>
-        <w:t xml:space="preserve"> de </w:t>
-      </w:r>
-      <w:proofErr w:type="spellStart"/>
-      <w:r>
-        <w:rPr>
-          <w:sz w:val="24"/>
-          <w:lang w:val="en-BE"/>
-        </w:rPr>
-        <w:t>l’application</w:t>
-      </w:r>
-      <w:proofErr w:type="spellEnd"/>
-      <w:r>
-        <w:rPr>
-          <w:sz w:val="24"/>
-          <w:lang w:val="en-BE"/>
-        </w:rPr>
-        <w:t xml:space="preserve">, </w:t>
-      </w:r>
-      <w:proofErr w:type="spellStart"/>
-      <w:r>
-        <w:rPr>
-          <w:sz w:val="24"/>
-          <w:lang w:val="en-BE"/>
-        </w:rPr>
-        <w:t>notamment</w:t>
-      </w:r>
-      <w:proofErr w:type="spellEnd"/>
-      <w:r>
-        <w:rPr>
-          <w:sz w:val="24"/>
-          <w:lang w:val="en-BE"/>
-        </w:rPr>
-        <w:t xml:space="preserve"> au </w:t>
-      </w:r>
-      <w:proofErr w:type="spellStart"/>
-      <w:r>
-        <w:rPr>
-          <w:sz w:val="24"/>
-          <w:lang w:val="en-BE"/>
-        </w:rPr>
-        <w:t>niveau</w:t>
-      </w:r>
-      <w:proofErr w:type="spellEnd"/>
-      <w:r>
-        <w:rPr>
-          <w:sz w:val="24"/>
-          <w:lang w:val="en-BE"/>
-        </w:rPr>
-        <w:t xml:space="preserve"> de </w:t>
-      </w:r>
-      <w:proofErr w:type="spellStart"/>
-      <w:r>
-        <w:rPr>
-          <w:sz w:val="24"/>
-          <w:lang w:val="en-BE"/>
-        </w:rPr>
-        <w:t>l’encryption</w:t>
-      </w:r>
-      <w:proofErr w:type="spellEnd"/>
-      <w:r>
-        <w:rPr>
-          <w:sz w:val="24"/>
-          <w:lang w:val="en-BE"/>
-        </w:rPr>
-        <w:t xml:space="preserve"> des codes QR </w:t>
-      </w:r>
-      <w:proofErr w:type="spellStart"/>
-      <w:r>
-        <w:rPr>
-          <w:sz w:val="24"/>
-          <w:lang w:val="en-BE"/>
-        </w:rPr>
-        <w:t>utilisés</w:t>
-      </w:r>
-      <w:proofErr w:type="spellEnd"/>
-      <w:r>
-        <w:rPr>
-          <w:sz w:val="24"/>
-          <w:lang w:val="en-BE"/>
-        </w:rPr>
-        <w:t xml:space="preserve"> pour le scan des points.</w:t>
+        </w:rPr>
+        <w:t xml:space="preserve"> des codes QR utilisés pour le scan des points.</w:t>
       </w:r>
     </w:p>
     <w:p>
       <w:pPr>
         <w:rPr>
-          <w:sz w:val="24"/>
-          <w:lang w:val="en-BE"/>
-        </w:rPr>
-      </w:pPr>
-      <w:r>
-        <w:rPr>
-          <w:sz w:val="24"/>
-          <w:lang w:val="en-BE"/>
-        </w:rPr>
-        <w:t>===&gt; SERGEN</w:t>
-      </w:r>
+          <w:rFonts w:ascii="Courier New" w:eastAsia="Times New Roman" w:hAnsi="Courier New" w:cs="Courier New"/>
+          <w:color w:val="A9B7C6"/>
+          <w:sz w:val="20"/>
+          <w:szCs w:val="20"/>
+          <w:lang w:eastAsia="fr-BE"/>
+        </w:rPr>
+      </w:pPr>
+      <w:r>
+        <w:rPr>
+          <w:sz w:val="24"/>
+        </w:rPr>
+        <w:t>Concernant l</w:t>
+      </w:r>
+      <w:r>
+        <w:rPr>
+          <w:sz w:val="24"/>
+        </w:rPr>
+        <w:t>’algorithme de</w:t>
+      </w:r>
+      <w:r>
+        <w:rPr>
+          <w:sz w:val="24"/>
+        </w:rPr>
+        <w:t xml:space="preserve"> </w:t>
+      </w:r>
+      <w:r>
+        <w:rPr>
+          <w:sz w:val="24"/>
+        </w:rPr>
+        <w:t>création</w:t>
+      </w:r>
+      <w:r>
+        <w:rPr>
+          <w:sz w:val="24"/>
+        </w:rPr>
+        <w:t xml:space="preserve"> des QR Cod</w:t>
+      </w:r>
+      <w:r>
+        <w:rPr>
+          <w:sz w:val="24"/>
+        </w:rPr>
+        <w:t xml:space="preserve">es, le cœur du projet, nous fonctionnons de la manière suivante : On crée un string avec le montant de l’achat, </w:t>
+      </w:r>
+      <w:proofErr w:type="spellStart"/>
+      <w:r>
+        <w:rPr>
+          <w:sz w:val="24"/>
+        </w:rPr>
+        <w:t>l’id</w:t>
+      </w:r>
+      <w:proofErr w:type="spellEnd"/>
+      <w:r>
+        <w:rPr>
+          <w:sz w:val="24"/>
+        </w:rPr>
+        <w:t xml:space="preserve"> de la boutique et la date de création du code. Ces éléments sont séparés de caractères spéciaux permettant lors du scan de récupérer les informations de manière rapide et efficace</w:t>
+      </w:r>
+      <w:r>
+        <w:rPr>
+          <w:sz w:val="24"/>
+        </w:rPr>
+        <w:t xml:space="preserve"> en utilisant du regex</w:t>
+      </w:r>
+      <w:r>
+        <w:rPr>
+          <w:sz w:val="24"/>
+        </w:rPr>
+        <w:t xml:space="preserve">. Ensuite, grâce à la libraire </w:t>
+      </w:r>
+      <w:proofErr w:type="spellStart"/>
+      <w:r>
+        <w:rPr>
+          <w:sz w:val="24"/>
+        </w:rPr>
+        <w:t>Zxing</w:t>
+      </w:r>
+      <w:proofErr w:type="spellEnd"/>
+      <w:r>
+        <w:rPr>
+          <w:sz w:val="24"/>
+        </w:rPr>
+        <w:t xml:space="preserve"> de Google, nous créons le QR code à partir de ce string. </w:t>
+      </w:r>
+      <w:r>
+        <w:rPr>
+          <w:sz w:val="24"/>
+        </w:rPr>
+        <w:t>Afin de rendr</w:t>
+      </w:r>
+      <w:r>
+        <w:rPr>
+          <w:sz w:val="24"/>
+        </w:rPr>
+        <w:t>e</w:t>
+      </w:r>
+      <w:r>
+        <w:rPr>
+          <w:sz w:val="24"/>
+        </w:rPr>
+        <w:t xml:space="preserve"> notre système </w:t>
+      </w:r>
+      <w:r>
+        <w:rPr>
+          <w:sz w:val="24"/>
+        </w:rPr>
+        <w:t>efficace</w:t>
+      </w:r>
+      <w:r>
+        <w:rPr>
+          <w:sz w:val="24"/>
+        </w:rPr>
+        <w:t xml:space="preserve"> face au</w:t>
+      </w:r>
+      <w:r>
+        <w:rPr>
+          <w:sz w:val="24"/>
+        </w:rPr>
+        <w:t>x fraudes, nous avons mis en place de l’</w:t>
+      </w:r>
+      <w:proofErr w:type="spellStart"/>
+      <w:r>
+        <w:rPr>
+          <w:sz w:val="24"/>
+        </w:rPr>
+        <w:t>encryption</w:t>
+      </w:r>
+      <w:proofErr w:type="spellEnd"/>
+      <w:r>
+        <w:rPr>
+          <w:sz w:val="24"/>
+        </w:rPr>
+        <w:t xml:space="preserve">. </w:t>
+      </w:r>
+      <w:r>
+        <w:rPr>
+          <w:sz w:val="24"/>
+        </w:rPr>
+        <w:t xml:space="preserve">En effet, avant de générer le QR code, le string contenant les données est encrypté avec le chiffrement DES. </w:t>
+      </w:r>
+      <w:r>
+        <w:rPr>
+          <w:sz w:val="24"/>
+        </w:rPr>
+        <w:t xml:space="preserve">Lors du scan du QR code, nous </w:t>
+      </w:r>
+      <w:r>
+        <w:rPr>
+          <w:sz w:val="24"/>
+        </w:rPr>
+        <w:t>décryptons</w:t>
+      </w:r>
+      <w:r>
+        <w:rPr>
+          <w:sz w:val="24"/>
+        </w:rPr>
+        <w:t xml:space="preserve"> le </w:t>
+      </w:r>
+      <w:r>
+        <w:rPr>
+          <w:sz w:val="24"/>
+        </w:rPr>
+        <w:t xml:space="preserve">QR code et rajoutons une vérification sur la date de scannage. En effet, nous comparons la date de création du </w:t>
+      </w:r>
+      <w:r>
+        <w:rPr>
+          <w:sz w:val="24"/>
+        </w:rPr>
+        <w:t>QR</w:t>
+      </w:r>
+      <w:r>
+        <w:rPr>
+          <w:sz w:val="24"/>
+        </w:rPr>
+        <w:t xml:space="preserve"> code </w:t>
+      </w:r>
+      <w:r>
+        <w:rPr>
+          <w:sz w:val="24"/>
+        </w:rPr>
+        <w:t xml:space="preserve">avec la date actuelle lors du scan, cela nous permet de faire expirer un code après quelques minutes. </w:t>
+      </w:r>
+      <w:r>
+        <w:rPr>
+          <w:sz w:val="24"/>
+        </w:rPr>
+        <w:t>Une vérification supplémentaire qui pourrait</w:t>
+      </w:r>
+      <w:r>
+        <w:rPr>
+          <w:sz w:val="24"/>
+        </w:rPr>
+        <w:t xml:space="preserve"> être ajoutée pour améliorer l’antifraude est la suivante : lors de la création du QR code, créer une entrée dans la base de données de </w:t>
+      </w:r>
+      <w:proofErr w:type="spellStart"/>
+      <w:r>
+        <w:rPr>
+          <w:sz w:val="24"/>
+        </w:rPr>
+        <w:t>Firebase</w:t>
+      </w:r>
+      <w:proofErr w:type="spellEnd"/>
+      <w:r>
+        <w:rPr>
+          <w:sz w:val="24"/>
+        </w:rPr>
+        <w:t xml:space="preserve"> avec le string crypté et un booléen passé à </w:t>
+      </w:r>
+      <w:proofErr w:type="spellStart"/>
+      <w:r>
+        <w:rPr>
+          <w:sz w:val="24"/>
+        </w:rPr>
+        <w:t>true</w:t>
+      </w:r>
+      <w:proofErr w:type="spellEnd"/>
+      <w:r>
+        <w:rPr>
+          <w:sz w:val="24"/>
+        </w:rPr>
+        <w:t xml:space="preserve"> si le </w:t>
+      </w:r>
+      <w:r>
+        <w:rPr>
+          <w:sz w:val="24"/>
+        </w:rPr>
+        <w:lastRenderedPageBreak/>
+        <w:t xml:space="preserve">code est scanné une première fois. </w:t>
+      </w:r>
+      <w:r>
+        <w:rPr>
+          <w:sz w:val="24"/>
+        </w:rPr>
+        <w:t>Ainsi, si jamais un utilisateur, très rapide, e</w:t>
+      </w:r>
+      <w:r>
+        <w:rPr>
+          <w:sz w:val="24"/>
+        </w:rPr>
+        <w:t>ssaie de scanner plusieurs fois le même QR code, avant de valider la première étape sera de vérifier en base de données si la valeur du champ est bien à false</w:t>
+      </w:r>
+      <w:bookmarkStart w:id="1" w:name="_GoBack"/>
+      <w:bookmarkEnd w:id="1"/>
     </w:p>
     <w:p>
       <w:pPr>
-        <w:pStyle w:val="Titre1"/>
-        <w:rPr>
-          <w:lang w:val="en-BE"/>
-        </w:rPr>
-      </w:pPr>
-      <w:r>
-        <w:rPr>
-          <w:lang w:val="en-BE"/>
-        </w:rPr>
-        <w:t>Sprint 05</w:t>
-      </w:r>
+        <w:rPr>
+          <w:sz w:val="24"/>
+        </w:rPr>
+      </w:pPr>
     </w:p>
     <w:p>
       <w:pPr>
-        <w:rPr>
-          <w:lang w:val="en-BE"/>
-        </w:rPr>
-      </w:pPr>
-      <w:r>
-        <w:rPr>
-          <w:lang w:val="en-BE"/>
-        </w:rPr>
-        <w:t xml:space="preserve">Durant </w:t>
-      </w:r>
-      <w:proofErr w:type="spellStart"/>
-      <w:r>
-        <w:rPr>
-          <w:lang w:val="en-BE"/>
-        </w:rPr>
-        <w:t>ce</w:t>
-      </w:r>
-      <w:proofErr w:type="spellEnd"/>
-      <w:r>
-        <w:rPr>
-          <w:lang w:val="en-BE"/>
-        </w:rPr>
-        <w:t xml:space="preserve"> sprint, nous </w:t>
-      </w:r>
-      <w:proofErr w:type="spellStart"/>
-      <w:r>
-        <w:rPr>
-          <w:lang w:val="en-BE"/>
-        </w:rPr>
-        <w:t>n’avons</w:t>
-      </w:r>
-      <w:proofErr w:type="spellEnd"/>
-      <w:r>
-        <w:rPr>
-          <w:lang w:val="en-BE"/>
-        </w:rPr>
-        <w:t xml:space="preserve"> pas </w:t>
-      </w:r>
-      <w:proofErr w:type="spellStart"/>
-      <w:r>
-        <w:rPr>
-          <w:lang w:val="en-BE"/>
-        </w:rPr>
-        <w:t>implémenté</w:t>
-      </w:r>
-      <w:proofErr w:type="spellEnd"/>
-      <w:r>
-        <w:rPr>
-          <w:lang w:val="en-BE"/>
-        </w:rPr>
-        <w:t xml:space="preserve"> </w:t>
-      </w:r>
-      <w:proofErr w:type="spellStart"/>
-      <w:r>
-        <w:rPr>
-          <w:lang w:val="en-BE"/>
-        </w:rPr>
-        <w:t>d’user</w:t>
-      </w:r>
-      <w:proofErr w:type="spellEnd"/>
-      <w:r>
-        <w:rPr>
-          <w:lang w:val="en-BE"/>
-        </w:rPr>
-        <w:t xml:space="preserve"> story </w:t>
-      </w:r>
-      <w:proofErr w:type="spellStart"/>
-      <w:proofErr w:type="gramStart"/>
-      <w:r>
-        <w:rPr>
-          <w:lang w:val="en-BE"/>
-        </w:rPr>
-        <w:t>supplémentaire</w:t>
-      </w:r>
-      <w:proofErr w:type="spellEnd"/>
-      <w:r>
-        <w:rPr>
-          <w:lang w:val="en-BE"/>
-        </w:rPr>
-        <w:t xml:space="preserve"> :</w:t>
-      </w:r>
-      <w:proofErr w:type="gramEnd"/>
-      <w:r>
-        <w:rPr>
-          <w:lang w:val="en-BE"/>
-        </w:rPr>
-        <w:t xml:space="preserve"> nous </w:t>
-      </w:r>
-      <w:proofErr w:type="spellStart"/>
-      <w:r>
-        <w:rPr>
-          <w:lang w:val="en-BE"/>
-        </w:rPr>
-        <w:t>nous</w:t>
-      </w:r>
-      <w:proofErr w:type="spellEnd"/>
-      <w:r>
-        <w:rPr>
-          <w:lang w:val="en-BE"/>
-        </w:rPr>
-        <w:t xml:space="preserve"> </w:t>
-      </w:r>
-      <w:proofErr w:type="spellStart"/>
-      <w:r>
-        <w:rPr>
-          <w:lang w:val="en-BE"/>
-        </w:rPr>
-        <w:t>sommes</w:t>
-      </w:r>
-      <w:proofErr w:type="spellEnd"/>
-      <w:r>
-        <w:rPr>
-          <w:lang w:val="en-BE"/>
-        </w:rPr>
-        <w:t xml:space="preserve"> </w:t>
-      </w:r>
-      <w:proofErr w:type="spellStart"/>
-      <w:r>
-        <w:rPr>
-          <w:lang w:val="en-BE"/>
-        </w:rPr>
-        <w:t>concentrés</w:t>
-      </w:r>
-      <w:proofErr w:type="spellEnd"/>
-      <w:r>
-        <w:rPr>
-          <w:lang w:val="en-BE"/>
-        </w:rPr>
-        <w:t xml:space="preserve"> sur le </w:t>
-      </w:r>
-      <w:proofErr w:type="spellStart"/>
-      <w:r>
-        <w:rPr>
-          <w:lang w:val="en-BE"/>
-        </w:rPr>
-        <w:t>debugging,l’amélioration</w:t>
-      </w:r>
-      <w:proofErr w:type="spellEnd"/>
-      <w:r>
-        <w:rPr>
-          <w:lang w:val="en-BE"/>
-        </w:rPr>
-        <w:t xml:space="preserve"> des performances, le </w:t>
-      </w:r>
-      <w:proofErr w:type="spellStart"/>
-      <w:r>
-        <w:rPr>
-          <w:lang w:val="en-BE"/>
-        </w:rPr>
-        <w:t>paufinement</w:t>
-      </w:r>
-      <w:proofErr w:type="spellEnd"/>
-      <w:r>
-        <w:rPr>
-          <w:lang w:val="en-BE"/>
-        </w:rPr>
-        <w:t xml:space="preserve"> du design, </w:t>
-      </w:r>
-      <w:proofErr w:type="spellStart"/>
-      <w:r>
-        <w:rPr>
-          <w:lang w:val="en-BE"/>
-        </w:rPr>
-        <w:t>ainsi</w:t>
-      </w:r>
-      <w:proofErr w:type="spellEnd"/>
-      <w:r>
-        <w:rPr>
-          <w:lang w:val="en-BE"/>
-        </w:rPr>
-        <w:t xml:space="preserve"> que la </w:t>
-      </w:r>
-      <w:proofErr w:type="spellStart"/>
-      <w:r>
-        <w:rPr>
-          <w:lang w:val="en-BE"/>
-        </w:rPr>
-        <w:t>réalisation</w:t>
-      </w:r>
-      <w:proofErr w:type="spellEnd"/>
-      <w:r>
-        <w:rPr>
-          <w:lang w:val="en-BE"/>
-        </w:rPr>
-        <w:t xml:space="preserve"> de la </w:t>
-      </w:r>
-      <w:proofErr w:type="spellStart"/>
-      <w:r>
-        <w:rPr>
-          <w:lang w:val="en-BE"/>
-        </w:rPr>
-        <w:t>vidéo</w:t>
-      </w:r>
-      <w:proofErr w:type="spellEnd"/>
-      <w:r>
-        <w:rPr>
-          <w:lang w:val="en-BE"/>
-        </w:rPr>
-        <w:t xml:space="preserve"> </w:t>
-      </w:r>
-      <w:proofErr w:type="spellStart"/>
-      <w:r>
-        <w:rPr>
-          <w:lang w:val="en-BE"/>
-        </w:rPr>
-        <w:t>en</w:t>
-      </w:r>
-      <w:proofErr w:type="spellEnd"/>
-      <w:r>
-        <w:rPr>
-          <w:lang w:val="en-BE"/>
-        </w:rPr>
-        <w:t xml:space="preserve"> </w:t>
-      </w:r>
-      <w:proofErr w:type="spellStart"/>
-      <w:r>
-        <w:rPr>
-          <w:lang w:val="en-BE"/>
-        </w:rPr>
-        <w:t>vue</w:t>
-      </w:r>
-      <w:proofErr w:type="spellEnd"/>
-      <w:r>
-        <w:rPr>
-          <w:lang w:val="en-BE"/>
-        </w:rPr>
-        <w:t xml:space="preserve"> de la </w:t>
-      </w:r>
-      <w:proofErr w:type="spellStart"/>
-      <w:r>
-        <w:rPr>
-          <w:lang w:val="en-BE"/>
-        </w:rPr>
-        <w:t>présentation</w:t>
-      </w:r>
-      <w:proofErr w:type="spellEnd"/>
-      <w:r>
-        <w:rPr>
-          <w:lang w:val="en-BE"/>
-        </w:rPr>
-        <w:t>.</w:t>
+        <w:pStyle w:val="Titre1"/>
+      </w:pPr>
+      <w:r>
+        <w:t>Sprint 05</w:t>
       </w:r>
     </w:p>
     <w:p>
-      <w:pPr>
-        <w:rPr>
-          <w:sz w:val="24"/>
-          <w:lang w:val="en-BE"/>
-        </w:rPr>
-      </w:pPr>
-      <w:r>
-        <w:rPr>
-          <w:sz w:val="24"/>
-          <w:lang w:val="en-BE"/>
-        </w:rPr>
-        <w:t xml:space="preserve">De manière </w:t>
+      <w:r>
+        <w:t xml:space="preserve">Durant ce sprint, nous n’avons pas implémenté d’user story supplémentaire : nous nous sommes concentrés sur le </w:t>
       </w:r>
       <w:proofErr w:type="spellStart"/>
       <w:r>
-        <w:rPr>
-          <w:sz w:val="24"/>
-          <w:lang w:val="en-BE"/>
-        </w:rPr>
-        <w:t>générale</w:t>
+        <w:t>debugging</w:t>
       </w:r>
       <w:proofErr w:type="spellEnd"/>
       <w:r>
-        <w:rPr>
-          <w:sz w:val="24"/>
-          <w:lang w:val="en-BE"/>
-        </w:rPr>
-        <w:t xml:space="preserve">, </w:t>
-      </w:r>
-      <w:r>
-        <w:rPr>
-          <w:sz w:val="24"/>
-          <w:lang w:val="en-BE"/>
-        </w:rPr>
-        <w:t xml:space="preserve">au fur et à </w:t>
+        <w:t>,</w:t>
+      </w:r>
+      <w:r>
+        <w:t xml:space="preserve"> </w:t>
+      </w:r>
+      <w:r>
+        <w:t xml:space="preserve">l’amélioration des performances, le </w:t>
       </w:r>
       <w:proofErr w:type="spellStart"/>
       <w:r>
-        <w:rPr>
-          <w:sz w:val="24"/>
-          <w:lang w:val="en-BE"/>
-        </w:rPr>
-        <w:t>mesure</w:t>
+        <w:t>paufinement</w:t>
       </w:r>
       <w:proofErr w:type="spellEnd"/>
       <w:r>
-        <w:rPr>
-          <w:sz w:val="24"/>
-          <w:lang w:val="en-BE"/>
-        </w:rPr>
-        <w:t xml:space="preserve"> des sprints, </w:t>
+        <w:t xml:space="preserve"> du design, ainsi que la réalisation de la vidéo en vue de la présentation.</w:t>
+      </w:r>
+    </w:p>
+    <w:p>
+      <w:pPr>
+        <w:rPr>
+          <w:sz w:val="24"/>
+        </w:rPr>
+      </w:pPr>
+      <w:r>
+        <w:rPr>
+          <w:sz w:val="24"/>
+        </w:rPr>
+        <w:t xml:space="preserve">De manière générale, au fur et à mesure des sprints, notre méthode de travail est devenue beaucoup plus fluide, grâce à l’utilisation de Trello, des branches sur Git et des statistiques de commit sur </w:t>
       </w:r>
       <w:proofErr w:type="spellStart"/>
       <w:r>
         <w:rPr>
           <w:sz w:val="24"/>
-          <w:lang w:val="en-BE"/>
-        </w:rPr>
-        <w:t>notre</w:t>
+        </w:rPr>
+        <w:t>Github</w:t>
       </w:r>
       <w:proofErr w:type="spellEnd"/>
       <w:r>
         <w:rPr>
           <w:sz w:val="24"/>
-          <w:lang w:val="en-BE"/>
-        </w:rPr>
-        <w:t xml:space="preserve"> </w:t>
-      </w:r>
-      <w:proofErr w:type="spellStart"/>
-      <w:r>
-        <w:rPr>
-          <w:sz w:val="24"/>
-          <w:lang w:val="en-BE"/>
-        </w:rPr>
-        <w:t>méthode</w:t>
-      </w:r>
-      <w:proofErr w:type="spellEnd"/>
-      <w:r>
-        <w:rPr>
-          <w:sz w:val="24"/>
-          <w:lang w:val="en-BE"/>
-        </w:rPr>
-        <w:t xml:space="preserve"> de travail </w:t>
-      </w:r>
-      <w:proofErr w:type="spellStart"/>
-      <w:r>
-        <w:rPr>
-          <w:sz w:val="24"/>
-          <w:lang w:val="en-BE"/>
-        </w:rPr>
-        <w:t>est</w:t>
-      </w:r>
-      <w:proofErr w:type="spellEnd"/>
-      <w:r>
-        <w:rPr>
-          <w:sz w:val="24"/>
-          <w:lang w:val="en-BE"/>
-        </w:rPr>
-        <w:t xml:space="preserve"> </w:t>
-      </w:r>
-      <w:proofErr w:type="spellStart"/>
-      <w:r>
-        <w:rPr>
-          <w:sz w:val="24"/>
-          <w:lang w:val="en-BE"/>
-        </w:rPr>
-        <w:t>devenue</w:t>
-      </w:r>
-      <w:proofErr w:type="spellEnd"/>
-      <w:r>
-        <w:rPr>
-          <w:sz w:val="24"/>
-          <w:lang w:val="en-BE"/>
-        </w:rPr>
-        <w:t xml:space="preserve"> beaucoup plus </w:t>
-      </w:r>
-      <w:proofErr w:type="spellStart"/>
-      <w:r>
-        <w:rPr>
-          <w:sz w:val="24"/>
-          <w:lang w:val="en-BE"/>
-        </w:rPr>
-        <w:t>fluide</w:t>
-      </w:r>
-      <w:proofErr w:type="spellEnd"/>
-      <w:r>
-        <w:rPr>
-          <w:sz w:val="24"/>
-          <w:lang w:val="en-BE"/>
-        </w:rPr>
-        <w:t xml:space="preserve">, grâce à </w:t>
-      </w:r>
-      <w:proofErr w:type="spellStart"/>
-      <w:r>
-        <w:rPr>
-          <w:sz w:val="24"/>
-          <w:lang w:val="en-BE"/>
-        </w:rPr>
-        <w:t>l’utilisation</w:t>
-      </w:r>
-      <w:proofErr w:type="spellEnd"/>
-      <w:r>
-        <w:rPr>
-          <w:sz w:val="24"/>
-          <w:lang w:val="en-BE"/>
-        </w:rPr>
-        <w:t xml:space="preserve"> de Trello, des branches sur Git et des </w:t>
-      </w:r>
-      <w:proofErr w:type="spellStart"/>
-      <w:r>
-        <w:rPr>
-          <w:sz w:val="24"/>
-          <w:lang w:val="en-BE"/>
-        </w:rPr>
-        <w:t>statistiques</w:t>
-      </w:r>
-      <w:proofErr w:type="spellEnd"/>
-      <w:r>
-        <w:rPr>
-          <w:sz w:val="24"/>
-          <w:lang w:val="en-BE"/>
-        </w:rPr>
-        <w:t xml:space="preserve"> de commit sur </w:t>
-      </w:r>
-      <w:proofErr w:type="spellStart"/>
-      <w:r>
-        <w:rPr>
-          <w:sz w:val="24"/>
-          <w:lang w:val="en-BE"/>
-        </w:rPr>
-        <w:t>Github</w:t>
-      </w:r>
-      <w:proofErr w:type="spellEnd"/>
-      <w:r>
-        <w:rPr>
-          <w:sz w:val="24"/>
-          <w:lang w:val="en-BE"/>
-        </w:rPr>
-        <w:t xml:space="preserve"> </w:t>
-      </w:r>
-      <w:proofErr w:type="spellStart"/>
-      <w:r>
-        <w:rPr>
-          <w:sz w:val="24"/>
-          <w:lang w:val="en-BE"/>
-        </w:rPr>
-        <w:t>permettant</w:t>
-      </w:r>
-      <w:proofErr w:type="spellEnd"/>
-      <w:r>
-        <w:rPr>
-          <w:sz w:val="24"/>
-          <w:lang w:val="en-BE"/>
-        </w:rPr>
-        <w:t xml:space="preserve"> de </w:t>
-      </w:r>
-      <w:proofErr w:type="spellStart"/>
-      <w:r>
-        <w:rPr>
-          <w:sz w:val="24"/>
-          <w:lang w:val="en-BE"/>
-        </w:rPr>
-        <w:t>voir</w:t>
-      </w:r>
-      <w:proofErr w:type="spellEnd"/>
-      <w:r>
-        <w:rPr>
-          <w:sz w:val="24"/>
-          <w:lang w:val="en-BE"/>
-        </w:rPr>
-        <w:t xml:space="preserve"> le travail de </w:t>
-      </w:r>
-      <w:proofErr w:type="spellStart"/>
-      <w:r>
-        <w:rPr>
-          <w:sz w:val="24"/>
-          <w:lang w:val="en-BE"/>
-        </w:rPr>
-        <w:t>chacun</w:t>
-      </w:r>
-      <w:proofErr w:type="spellEnd"/>
-      <w:r>
-        <w:rPr>
-          <w:sz w:val="24"/>
-          <w:lang w:val="en-BE"/>
-        </w:rPr>
-        <w:t>.</w:t>
-      </w:r>
-      <w:r>
-        <w:rPr>
-          <w:sz w:val="24"/>
-          <w:lang w:val="en-BE"/>
-        </w:rPr>
-        <w:t xml:space="preserve"> Nous </w:t>
-      </w:r>
-      <w:proofErr w:type="spellStart"/>
-      <w:r>
-        <w:rPr>
-          <w:sz w:val="24"/>
-          <w:lang w:val="en-BE"/>
-        </w:rPr>
-        <w:t>avons</w:t>
-      </w:r>
-      <w:proofErr w:type="spellEnd"/>
-      <w:r>
-        <w:rPr>
-          <w:sz w:val="24"/>
-          <w:lang w:val="en-BE"/>
-        </w:rPr>
-        <w:t xml:space="preserve"> </w:t>
-      </w:r>
-      <w:proofErr w:type="spellStart"/>
-      <w:r>
-        <w:rPr>
-          <w:sz w:val="24"/>
-          <w:lang w:val="en-BE"/>
-        </w:rPr>
-        <w:t>également</w:t>
-      </w:r>
-      <w:proofErr w:type="spellEnd"/>
-      <w:r>
-        <w:rPr>
-          <w:sz w:val="24"/>
-          <w:lang w:val="en-BE"/>
-        </w:rPr>
-        <w:t xml:space="preserve"> </w:t>
-      </w:r>
-      <w:proofErr w:type="spellStart"/>
-      <w:r>
-        <w:rPr>
-          <w:sz w:val="24"/>
-          <w:lang w:val="en-BE"/>
-        </w:rPr>
-        <w:t>pris</w:t>
-      </w:r>
-      <w:proofErr w:type="spellEnd"/>
-      <w:r>
-        <w:rPr>
-          <w:sz w:val="24"/>
-          <w:lang w:val="en-BE"/>
-        </w:rPr>
-        <w:t xml:space="preserve"> </w:t>
-      </w:r>
-      <w:proofErr w:type="spellStart"/>
-      <w:r>
-        <w:rPr>
-          <w:sz w:val="24"/>
-          <w:lang w:val="en-BE"/>
-        </w:rPr>
-        <w:t>l’habitude</w:t>
-      </w:r>
-      <w:proofErr w:type="spellEnd"/>
-      <w:r>
-        <w:rPr>
-          <w:sz w:val="24"/>
-          <w:lang w:val="en-BE"/>
-        </w:rPr>
-        <w:t xml:space="preserve"> de </w:t>
-      </w:r>
-      <w:proofErr w:type="spellStart"/>
-      <w:r>
-        <w:rPr>
-          <w:sz w:val="24"/>
-          <w:lang w:val="en-BE"/>
-        </w:rPr>
-        <w:t>réévaluer</w:t>
-      </w:r>
-      <w:proofErr w:type="spellEnd"/>
-      <w:r>
-        <w:rPr>
-          <w:sz w:val="24"/>
-          <w:lang w:val="en-BE"/>
-        </w:rPr>
-        <w:t xml:space="preserve"> les user stories </w:t>
-      </w:r>
-      <w:proofErr w:type="spellStart"/>
-      <w:r>
-        <w:rPr>
-          <w:sz w:val="24"/>
-          <w:lang w:val="en-BE"/>
-        </w:rPr>
-        <w:t>prioritaires</w:t>
-      </w:r>
-      <w:proofErr w:type="spellEnd"/>
-      <w:r>
-        <w:rPr>
-          <w:sz w:val="24"/>
-          <w:lang w:val="en-BE"/>
-        </w:rPr>
-        <w:t xml:space="preserve"> </w:t>
-      </w:r>
-      <w:proofErr w:type="spellStart"/>
-      <w:r>
-        <w:rPr>
-          <w:sz w:val="24"/>
-          <w:lang w:val="en-BE"/>
-        </w:rPr>
-        <w:t>en</w:t>
-      </w:r>
-      <w:proofErr w:type="spellEnd"/>
-      <w:r>
-        <w:rPr>
-          <w:sz w:val="24"/>
-          <w:lang w:val="en-BE"/>
-        </w:rPr>
-        <w:t xml:space="preserve"> </w:t>
-      </w:r>
-      <w:proofErr w:type="spellStart"/>
-      <w:r>
-        <w:rPr>
-          <w:sz w:val="24"/>
-          <w:lang w:val="en-BE"/>
-        </w:rPr>
-        <w:t>cours</w:t>
-      </w:r>
-      <w:proofErr w:type="spellEnd"/>
-      <w:r>
-        <w:rPr>
-          <w:sz w:val="24"/>
-          <w:lang w:val="en-BE"/>
-        </w:rPr>
-        <w:t xml:space="preserve"> de sprint, </w:t>
-      </w:r>
-      <w:proofErr w:type="spellStart"/>
-      <w:r>
-        <w:rPr>
-          <w:sz w:val="24"/>
-          <w:lang w:val="en-BE"/>
-        </w:rPr>
-        <w:t>plutôt</w:t>
-      </w:r>
-      <w:proofErr w:type="spellEnd"/>
-      <w:r>
-        <w:rPr>
-          <w:sz w:val="24"/>
-          <w:lang w:val="en-BE"/>
-        </w:rPr>
-        <w:t xml:space="preserve"> que de se fixer </w:t>
-      </w:r>
-      <w:proofErr w:type="spellStart"/>
-      <w:r>
-        <w:rPr>
-          <w:sz w:val="24"/>
-          <w:lang w:val="en-BE"/>
-        </w:rPr>
-        <w:t>une</w:t>
-      </w:r>
-      <w:proofErr w:type="spellEnd"/>
-      <w:r>
-        <w:rPr>
-          <w:sz w:val="24"/>
-          <w:lang w:val="en-BE"/>
-        </w:rPr>
-        <w:t xml:space="preserve"> </w:t>
-      </w:r>
-      <w:proofErr w:type="spellStart"/>
-      <w:r>
-        <w:rPr>
-          <w:sz w:val="24"/>
-          <w:lang w:val="en-BE"/>
-        </w:rPr>
-        <w:t>liste</w:t>
-      </w:r>
-      <w:proofErr w:type="spellEnd"/>
-      <w:r>
-        <w:rPr>
-          <w:sz w:val="24"/>
-          <w:lang w:val="en-BE"/>
-        </w:rPr>
-        <w:t xml:space="preserve"> </w:t>
-      </w:r>
-      <w:proofErr w:type="spellStart"/>
-      <w:r>
-        <w:rPr>
-          <w:sz w:val="24"/>
-          <w:lang w:val="en-BE"/>
-        </w:rPr>
-        <w:t>d’objectifs</w:t>
-      </w:r>
-      <w:proofErr w:type="spellEnd"/>
-      <w:r>
-        <w:rPr>
-          <w:sz w:val="24"/>
-          <w:lang w:val="en-BE"/>
-        </w:rPr>
-        <w:t xml:space="preserve"> </w:t>
-      </w:r>
-      <w:proofErr w:type="spellStart"/>
-      <w:r>
-        <w:rPr>
-          <w:sz w:val="24"/>
-          <w:lang w:val="en-BE"/>
-        </w:rPr>
-        <w:t>immuable</w:t>
-      </w:r>
-      <w:proofErr w:type="spellEnd"/>
-      <w:r>
-        <w:rPr>
-          <w:sz w:val="24"/>
-          <w:lang w:val="en-BE"/>
-        </w:rPr>
-        <w:t xml:space="preserve"> dans le temps.</w:t>
-      </w:r>
-      <w:bookmarkStart w:id="1" w:name="_GoBack"/>
-      <w:bookmarkEnd w:id="1"/>
+        </w:rPr>
+        <w:t xml:space="preserve"> permettant de voir le travail de chacun. Nous avons également pris l’habitude de réévaluer les user stories prioritaires en cours de sprint, plutôt que de se fixer une liste d’objectifs immuable dans le temps.</w:t>
+      </w:r>
     </w:p>
     <w:sectPr>
       <w:footerReference w:type="default" r:id="rId11"/>
@@ -7387,6 +5920,141 @@
 </file>
 
 <file path=customXml/item1.xml><?xml version="1.0" encoding="utf-8"?>
+<p:properties xmlns:p="http://schemas.microsoft.com/office/2006/metadata/properties" xmlns:xsi="http://www.w3.org/2001/XMLSchema-instance" xmlns:pc="http://schemas.microsoft.com/office/infopath/2007/PartnerControls">
+  <documentManagement>
+    <APDescription xmlns="4873beb7-5857-4685-be1f-d57550cc96cc" xsi:nil="true"/>
+    <AssetExpire xmlns="4873beb7-5857-4685-be1f-d57550cc96cc">2029-01-01T08:00:00+00:00</AssetExpire>
+    <CampaignTagsTaxHTField0 xmlns="4873beb7-5857-4685-be1f-d57550cc96cc">
+      <Terms xmlns="http://schemas.microsoft.com/office/infopath/2007/PartnerControls"/>
+    </CampaignTagsTaxHTField0>
+    <IntlLangReviewDate xmlns="4873beb7-5857-4685-be1f-d57550cc96cc" xsi:nil="true"/>
+    <TPFriendlyName xmlns="4873beb7-5857-4685-be1f-d57550cc96cc" xsi:nil="true"/>
+    <IntlLangReview xmlns="4873beb7-5857-4685-be1f-d57550cc96cc">false</IntlLangReview>
+    <LocLastLocAttemptVersionLookup xmlns="4873beb7-5857-4685-be1f-d57550cc96cc">864570</LocLastLocAttemptVersionLookup>
+    <PolicheckWords xmlns="4873beb7-5857-4685-be1f-d57550cc96cc" xsi:nil="true"/>
+    <SubmitterId xmlns="4873beb7-5857-4685-be1f-d57550cc96cc" xsi:nil="true"/>
+    <AcquiredFrom xmlns="4873beb7-5857-4685-be1f-d57550cc96cc">Internal MS</AcquiredFrom>
+    <EditorialStatus xmlns="4873beb7-5857-4685-be1f-d57550cc96cc">Complete</EditorialStatus>
+    <Markets xmlns="4873beb7-5857-4685-be1f-d57550cc96cc"/>
+    <OriginAsset xmlns="4873beb7-5857-4685-be1f-d57550cc96cc" xsi:nil="true"/>
+    <AssetStart xmlns="4873beb7-5857-4685-be1f-d57550cc96cc">2012-11-01T04:53:00+00:00</AssetStart>
+    <FriendlyTitle xmlns="4873beb7-5857-4685-be1f-d57550cc96cc" xsi:nil="true"/>
+    <MarketSpecific xmlns="4873beb7-5857-4685-be1f-d57550cc96cc">false</MarketSpecific>
+    <TPNamespace xmlns="4873beb7-5857-4685-be1f-d57550cc96cc" xsi:nil="true"/>
+    <PublishStatusLookup xmlns="4873beb7-5857-4685-be1f-d57550cc96cc">
+      <Value>1655138</Value>
+    </PublishStatusLookup>
+    <APAuthor xmlns="4873beb7-5857-4685-be1f-d57550cc96cc">
+      <UserInfo>
+        <DisplayName>MIDDLEEAST\v-keerth</DisplayName>
+        <AccountId>2799</AccountId>
+        <AccountType/>
+      </UserInfo>
+    </APAuthor>
+    <TPCommandLine xmlns="4873beb7-5857-4685-be1f-d57550cc96cc" xsi:nil="true"/>
+    <IntlLangReviewer xmlns="4873beb7-5857-4685-be1f-d57550cc96cc" xsi:nil="true"/>
+    <OpenTemplate xmlns="4873beb7-5857-4685-be1f-d57550cc96cc">true</OpenTemplate>
+    <CSXSubmissionDate xmlns="4873beb7-5857-4685-be1f-d57550cc96cc" xsi:nil="true"/>
+    <TaxCatchAll xmlns="4873beb7-5857-4685-be1f-d57550cc96cc"/>
+    <Manager xmlns="4873beb7-5857-4685-be1f-d57550cc96cc" xsi:nil="true"/>
+    <NumericId xmlns="4873beb7-5857-4685-be1f-d57550cc96cc" xsi:nil="true"/>
+    <ParentAssetId xmlns="4873beb7-5857-4685-be1f-d57550cc96cc" xsi:nil="true"/>
+    <OriginalSourceMarket xmlns="4873beb7-5857-4685-be1f-d57550cc96cc" xsi:nil="true"/>
+    <ApprovalStatus xmlns="4873beb7-5857-4685-be1f-d57550cc96cc">InProgress</ApprovalStatus>
+    <TPComponent xmlns="4873beb7-5857-4685-be1f-d57550cc96cc" xsi:nil="true"/>
+    <EditorialTags xmlns="4873beb7-5857-4685-be1f-d57550cc96cc" xsi:nil="true"/>
+    <TPExecutable xmlns="4873beb7-5857-4685-be1f-d57550cc96cc" xsi:nil="true"/>
+    <TPLaunchHelpLink xmlns="4873beb7-5857-4685-be1f-d57550cc96cc" xsi:nil="true"/>
+    <LocComments xmlns="4873beb7-5857-4685-be1f-d57550cc96cc" xsi:nil="true"/>
+    <LocRecommendedHandoff xmlns="4873beb7-5857-4685-be1f-d57550cc96cc" xsi:nil="true"/>
+    <SourceTitle xmlns="4873beb7-5857-4685-be1f-d57550cc96cc" xsi:nil="true"/>
+    <CSXUpdate xmlns="4873beb7-5857-4685-be1f-d57550cc96cc">false</CSXUpdate>
+    <IntlLocPriority xmlns="4873beb7-5857-4685-be1f-d57550cc96cc" xsi:nil="true"/>
+    <UAProjectedTotalWords xmlns="4873beb7-5857-4685-be1f-d57550cc96cc" xsi:nil="true"/>
+    <AssetType xmlns="4873beb7-5857-4685-be1f-d57550cc96cc">TP</AssetType>
+    <MachineTranslated xmlns="4873beb7-5857-4685-be1f-d57550cc96cc">false</MachineTranslated>
+    <OutputCachingOn xmlns="4873beb7-5857-4685-be1f-d57550cc96cc">false</OutputCachingOn>
+    <TemplateStatus xmlns="4873beb7-5857-4685-be1f-d57550cc96cc">Complete</TemplateStatus>
+    <IsSearchable xmlns="4873beb7-5857-4685-be1f-d57550cc96cc">true</IsSearchable>
+    <ContentItem xmlns="4873beb7-5857-4685-be1f-d57550cc96cc" xsi:nil="true"/>
+    <HandoffToMSDN xmlns="4873beb7-5857-4685-be1f-d57550cc96cc" xsi:nil="true"/>
+    <ShowIn xmlns="4873beb7-5857-4685-be1f-d57550cc96cc">Show everywhere</ShowIn>
+    <ThumbnailAssetId xmlns="4873beb7-5857-4685-be1f-d57550cc96cc" xsi:nil="true"/>
+    <UALocComments xmlns="4873beb7-5857-4685-be1f-d57550cc96cc" xsi:nil="true"/>
+    <UALocRecommendation xmlns="4873beb7-5857-4685-be1f-d57550cc96cc">Localize</UALocRecommendation>
+    <LastModifiedDateTime xmlns="4873beb7-5857-4685-be1f-d57550cc96cc" xsi:nil="true"/>
+    <LegacyData xmlns="4873beb7-5857-4685-be1f-d57550cc96cc" xsi:nil="true"/>
+    <LocManualTestRequired xmlns="4873beb7-5857-4685-be1f-d57550cc96cc">false</LocManualTestRequired>
+    <LocMarketGroupTiers2 xmlns="4873beb7-5857-4685-be1f-d57550cc96cc" xsi:nil="true"/>
+    <ClipArtFilename xmlns="4873beb7-5857-4685-be1f-d57550cc96cc" xsi:nil="true"/>
+    <TPApplication xmlns="4873beb7-5857-4685-be1f-d57550cc96cc" xsi:nil="true"/>
+    <CSXHash xmlns="4873beb7-5857-4685-be1f-d57550cc96cc" xsi:nil="true"/>
+    <DirectSourceMarket xmlns="4873beb7-5857-4685-be1f-d57550cc96cc" xsi:nil="true"/>
+    <PrimaryImageGen xmlns="4873beb7-5857-4685-be1f-d57550cc96cc">true</PrimaryImageGen>
+    <PlannedPubDate xmlns="4873beb7-5857-4685-be1f-d57550cc96cc" xsi:nil="true"/>
+    <CSXSubmissionMarket xmlns="4873beb7-5857-4685-be1f-d57550cc96cc" xsi:nil="true"/>
+    <Downloads xmlns="4873beb7-5857-4685-be1f-d57550cc96cc">0</Downloads>
+    <ArtSampleDocs xmlns="4873beb7-5857-4685-be1f-d57550cc96cc" xsi:nil="true"/>
+    <TrustLevel xmlns="4873beb7-5857-4685-be1f-d57550cc96cc">1 Microsoft Managed Content</TrustLevel>
+    <BlockPublish xmlns="4873beb7-5857-4685-be1f-d57550cc96cc">false</BlockPublish>
+    <TPLaunchHelpLinkType xmlns="4873beb7-5857-4685-be1f-d57550cc96cc">Template</TPLaunchHelpLinkType>
+    <LocalizationTagsTaxHTField0 xmlns="4873beb7-5857-4685-be1f-d57550cc96cc">
+      <Terms xmlns="http://schemas.microsoft.com/office/infopath/2007/PartnerControls"/>
+    </LocalizationTagsTaxHTField0>
+    <BusinessGroup xmlns="4873beb7-5857-4685-be1f-d57550cc96cc" xsi:nil="true"/>
+    <Providers xmlns="4873beb7-5857-4685-be1f-d57550cc96cc" xsi:nil="true"/>
+    <TemplateTemplateType xmlns="4873beb7-5857-4685-be1f-d57550cc96cc">Word Document Template</TemplateTemplateType>
+    <TimesCloned xmlns="4873beb7-5857-4685-be1f-d57550cc96cc" xsi:nil="true"/>
+    <TPAppVersion xmlns="4873beb7-5857-4685-be1f-d57550cc96cc" xsi:nil="true"/>
+    <VoteCount xmlns="4873beb7-5857-4685-be1f-d57550cc96cc" xsi:nil="true"/>
+    <AverageRating xmlns="4873beb7-5857-4685-be1f-d57550cc96cc" xsi:nil="true"/>
+    <FeatureTagsTaxHTField0 xmlns="4873beb7-5857-4685-be1f-d57550cc96cc">
+      <Terms xmlns="http://schemas.microsoft.com/office/infopath/2007/PartnerControls"/>
+    </FeatureTagsTaxHTField0>
+    <Provider xmlns="4873beb7-5857-4685-be1f-d57550cc96cc" xsi:nil="true"/>
+    <UACurrentWords xmlns="4873beb7-5857-4685-be1f-d57550cc96cc" xsi:nil="true"/>
+    <AssetId xmlns="4873beb7-5857-4685-be1f-d57550cc96cc">TP103749966</AssetId>
+    <TPClientViewer xmlns="4873beb7-5857-4685-be1f-d57550cc96cc" xsi:nil="true"/>
+    <DSATActionTaken xmlns="4873beb7-5857-4685-be1f-d57550cc96cc" xsi:nil="true"/>
+    <APEditor xmlns="4873beb7-5857-4685-be1f-d57550cc96cc">
+      <UserInfo>
+        <DisplayName/>
+        <AccountId xsi:nil="true"/>
+        <AccountType/>
+      </UserInfo>
+    </APEditor>
+    <TPInstallLocation xmlns="4873beb7-5857-4685-be1f-d57550cc96cc" xsi:nil="true"/>
+    <OOCacheId xmlns="4873beb7-5857-4685-be1f-d57550cc96cc" xsi:nil="true"/>
+    <IsDeleted xmlns="4873beb7-5857-4685-be1f-d57550cc96cc">false</IsDeleted>
+    <PublishTargets xmlns="4873beb7-5857-4685-be1f-d57550cc96cc">OfficeOnlineVNext</PublishTargets>
+    <ApprovalLog xmlns="4873beb7-5857-4685-be1f-d57550cc96cc" xsi:nil="true"/>
+    <BugNumber xmlns="4873beb7-5857-4685-be1f-d57550cc96cc" xsi:nil="true"/>
+    <CrawlForDependencies xmlns="4873beb7-5857-4685-be1f-d57550cc96cc">false</CrawlForDependencies>
+    <InternalTagsTaxHTField0 xmlns="4873beb7-5857-4685-be1f-d57550cc96cc">
+      <Terms xmlns="http://schemas.microsoft.com/office/infopath/2007/PartnerControls"/>
+    </InternalTagsTaxHTField0>
+    <LastHandOff xmlns="4873beb7-5857-4685-be1f-d57550cc96cc" xsi:nil="true"/>
+    <Milestone xmlns="4873beb7-5857-4685-be1f-d57550cc96cc" xsi:nil="true"/>
+    <OriginalRelease xmlns="4873beb7-5857-4685-be1f-d57550cc96cc">15</OriginalRelease>
+    <RecommendationsModifier xmlns="4873beb7-5857-4685-be1f-d57550cc96cc" xsi:nil="true"/>
+    <ScenarioTagsTaxHTField0 xmlns="4873beb7-5857-4685-be1f-d57550cc96cc">
+      <Terms xmlns="http://schemas.microsoft.com/office/infopath/2007/PartnerControls"/>
+    </ScenarioTagsTaxHTField0>
+    <UANotes xmlns="4873beb7-5857-4685-be1f-d57550cc96cc" xsi:nil="true"/>
+  </documentManagement>
+</p:properties>
+</file>
+
+<file path=customXml/item2.xml><?xml version="1.0" encoding="utf-8"?>
+<?mso-contentType ?>
+<FormTemplates xmlns="http://schemas.microsoft.com/sharepoint/v3/contenttype/forms">
+  <Display>DocumentLibraryForm</Display>
+  <Edit>AssetEditForm</Edit>
+  <New>DocumentLibraryForm</New>
+</FormTemplates>
+</file>
+
+<file path=customXml/item3.xml><?xml version="1.0" encoding="utf-8"?>
 <ct:contentTypeSchema xmlns:ct="http://schemas.microsoft.com/office/2006/metadata/contentType" xmlns:ma="http://schemas.microsoft.com/office/2006/metadata/properties/metaAttributes" ct:_="" ma:_="" ma:contentTypeName="TemplateFile" ma:contentTypeID="0x0101006EDDDB5EE6D98C44930B742096920B300400F5B6D36B3EF94B4E9A635CDF2A18F5B8" ma:contentTypeVersion="72" ma:contentTypeDescription="Create a new document." ma:contentTypeScope="" ma:versionID="a23e56308344d904b51738559c3d67c9">
   <xsd:schema xmlns:xsd="http://www.w3.org/2001/XMLSchema" xmlns:xs="http://www.w3.org/2001/XMLSchema" xmlns:p="http://schemas.microsoft.com/office/2006/metadata/properties" xmlns:ns2="4873beb7-5857-4685-be1f-d57550cc96cc" targetNamespace="http://schemas.microsoft.com/office/2006/metadata/properties" ma:root="true" ma:fieldsID="cd0908cc4600e77bf5da051303e00c8d" ns2:_="">
     <xsd:import namespace="4873beb7-5857-4685-be1f-d57550cc96cc"/>
@@ -8426,141 +7094,6 @@
 </ct:contentTypeSchema>
 </file>
 
-<file path=customXml/item2.xml><?xml version="1.0" encoding="utf-8"?>
-<?mso-contentType ?>
-<FormTemplates xmlns="http://schemas.microsoft.com/sharepoint/v3/contenttype/forms">
-  <Display>DocumentLibraryForm</Display>
-  <Edit>AssetEditForm</Edit>
-  <New>DocumentLibraryForm</New>
-</FormTemplates>
-</file>
-
-<file path=customXml/item3.xml><?xml version="1.0" encoding="utf-8"?>
-<p:properties xmlns:p="http://schemas.microsoft.com/office/2006/metadata/properties" xmlns:xsi="http://www.w3.org/2001/XMLSchema-instance" xmlns:pc="http://schemas.microsoft.com/office/infopath/2007/PartnerControls">
-  <documentManagement>
-    <APDescription xmlns="4873beb7-5857-4685-be1f-d57550cc96cc" xsi:nil="true"/>
-    <AssetExpire xmlns="4873beb7-5857-4685-be1f-d57550cc96cc">2029-01-01T08:00:00+00:00</AssetExpire>
-    <CampaignTagsTaxHTField0 xmlns="4873beb7-5857-4685-be1f-d57550cc96cc">
-      <Terms xmlns="http://schemas.microsoft.com/office/infopath/2007/PartnerControls"/>
-    </CampaignTagsTaxHTField0>
-    <IntlLangReviewDate xmlns="4873beb7-5857-4685-be1f-d57550cc96cc" xsi:nil="true"/>
-    <TPFriendlyName xmlns="4873beb7-5857-4685-be1f-d57550cc96cc" xsi:nil="true"/>
-    <IntlLangReview xmlns="4873beb7-5857-4685-be1f-d57550cc96cc">false</IntlLangReview>
-    <LocLastLocAttemptVersionLookup xmlns="4873beb7-5857-4685-be1f-d57550cc96cc">864570</LocLastLocAttemptVersionLookup>
-    <PolicheckWords xmlns="4873beb7-5857-4685-be1f-d57550cc96cc" xsi:nil="true"/>
-    <SubmitterId xmlns="4873beb7-5857-4685-be1f-d57550cc96cc" xsi:nil="true"/>
-    <AcquiredFrom xmlns="4873beb7-5857-4685-be1f-d57550cc96cc">Internal MS</AcquiredFrom>
-    <EditorialStatus xmlns="4873beb7-5857-4685-be1f-d57550cc96cc">Complete</EditorialStatus>
-    <Markets xmlns="4873beb7-5857-4685-be1f-d57550cc96cc"/>
-    <OriginAsset xmlns="4873beb7-5857-4685-be1f-d57550cc96cc" xsi:nil="true"/>
-    <AssetStart xmlns="4873beb7-5857-4685-be1f-d57550cc96cc">2012-11-01T04:53:00+00:00</AssetStart>
-    <FriendlyTitle xmlns="4873beb7-5857-4685-be1f-d57550cc96cc" xsi:nil="true"/>
-    <MarketSpecific xmlns="4873beb7-5857-4685-be1f-d57550cc96cc">false</MarketSpecific>
-    <TPNamespace xmlns="4873beb7-5857-4685-be1f-d57550cc96cc" xsi:nil="true"/>
-    <PublishStatusLookup xmlns="4873beb7-5857-4685-be1f-d57550cc96cc">
-      <Value>1655138</Value>
-    </PublishStatusLookup>
-    <APAuthor xmlns="4873beb7-5857-4685-be1f-d57550cc96cc">
-      <UserInfo>
-        <DisplayName>MIDDLEEAST\v-keerth</DisplayName>
-        <AccountId>2799</AccountId>
-        <AccountType/>
-      </UserInfo>
-    </APAuthor>
-    <TPCommandLine xmlns="4873beb7-5857-4685-be1f-d57550cc96cc" xsi:nil="true"/>
-    <IntlLangReviewer xmlns="4873beb7-5857-4685-be1f-d57550cc96cc" xsi:nil="true"/>
-    <OpenTemplate xmlns="4873beb7-5857-4685-be1f-d57550cc96cc">true</OpenTemplate>
-    <CSXSubmissionDate xmlns="4873beb7-5857-4685-be1f-d57550cc96cc" xsi:nil="true"/>
-    <TaxCatchAll xmlns="4873beb7-5857-4685-be1f-d57550cc96cc"/>
-    <Manager xmlns="4873beb7-5857-4685-be1f-d57550cc96cc" xsi:nil="true"/>
-    <NumericId xmlns="4873beb7-5857-4685-be1f-d57550cc96cc" xsi:nil="true"/>
-    <ParentAssetId xmlns="4873beb7-5857-4685-be1f-d57550cc96cc" xsi:nil="true"/>
-    <OriginalSourceMarket xmlns="4873beb7-5857-4685-be1f-d57550cc96cc" xsi:nil="true"/>
-    <ApprovalStatus xmlns="4873beb7-5857-4685-be1f-d57550cc96cc">InProgress</ApprovalStatus>
-    <TPComponent xmlns="4873beb7-5857-4685-be1f-d57550cc96cc" xsi:nil="true"/>
-    <EditorialTags xmlns="4873beb7-5857-4685-be1f-d57550cc96cc" xsi:nil="true"/>
-    <TPExecutable xmlns="4873beb7-5857-4685-be1f-d57550cc96cc" xsi:nil="true"/>
-    <TPLaunchHelpLink xmlns="4873beb7-5857-4685-be1f-d57550cc96cc" xsi:nil="true"/>
-    <LocComments xmlns="4873beb7-5857-4685-be1f-d57550cc96cc" xsi:nil="true"/>
-    <LocRecommendedHandoff xmlns="4873beb7-5857-4685-be1f-d57550cc96cc" xsi:nil="true"/>
-    <SourceTitle xmlns="4873beb7-5857-4685-be1f-d57550cc96cc" xsi:nil="true"/>
-    <CSXUpdate xmlns="4873beb7-5857-4685-be1f-d57550cc96cc">false</CSXUpdate>
-    <IntlLocPriority xmlns="4873beb7-5857-4685-be1f-d57550cc96cc" xsi:nil="true"/>
-    <UAProjectedTotalWords xmlns="4873beb7-5857-4685-be1f-d57550cc96cc" xsi:nil="true"/>
-    <AssetType xmlns="4873beb7-5857-4685-be1f-d57550cc96cc">TP</AssetType>
-    <MachineTranslated xmlns="4873beb7-5857-4685-be1f-d57550cc96cc">false</MachineTranslated>
-    <OutputCachingOn xmlns="4873beb7-5857-4685-be1f-d57550cc96cc">false</OutputCachingOn>
-    <TemplateStatus xmlns="4873beb7-5857-4685-be1f-d57550cc96cc">Complete</TemplateStatus>
-    <IsSearchable xmlns="4873beb7-5857-4685-be1f-d57550cc96cc">true</IsSearchable>
-    <ContentItem xmlns="4873beb7-5857-4685-be1f-d57550cc96cc" xsi:nil="true"/>
-    <HandoffToMSDN xmlns="4873beb7-5857-4685-be1f-d57550cc96cc" xsi:nil="true"/>
-    <ShowIn xmlns="4873beb7-5857-4685-be1f-d57550cc96cc">Show everywhere</ShowIn>
-    <ThumbnailAssetId xmlns="4873beb7-5857-4685-be1f-d57550cc96cc" xsi:nil="true"/>
-    <UALocComments xmlns="4873beb7-5857-4685-be1f-d57550cc96cc" xsi:nil="true"/>
-    <UALocRecommendation xmlns="4873beb7-5857-4685-be1f-d57550cc96cc">Localize</UALocRecommendation>
-    <LastModifiedDateTime xmlns="4873beb7-5857-4685-be1f-d57550cc96cc" xsi:nil="true"/>
-    <LegacyData xmlns="4873beb7-5857-4685-be1f-d57550cc96cc" xsi:nil="true"/>
-    <LocManualTestRequired xmlns="4873beb7-5857-4685-be1f-d57550cc96cc">false</LocManualTestRequired>
-    <LocMarketGroupTiers2 xmlns="4873beb7-5857-4685-be1f-d57550cc96cc" xsi:nil="true"/>
-    <ClipArtFilename xmlns="4873beb7-5857-4685-be1f-d57550cc96cc" xsi:nil="true"/>
-    <TPApplication xmlns="4873beb7-5857-4685-be1f-d57550cc96cc" xsi:nil="true"/>
-    <CSXHash xmlns="4873beb7-5857-4685-be1f-d57550cc96cc" xsi:nil="true"/>
-    <DirectSourceMarket xmlns="4873beb7-5857-4685-be1f-d57550cc96cc" xsi:nil="true"/>
-    <PrimaryImageGen xmlns="4873beb7-5857-4685-be1f-d57550cc96cc">true</PrimaryImageGen>
-    <PlannedPubDate xmlns="4873beb7-5857-4685-be1f-d57550cc96cc" xsi:nil="true"/>
-    <CSXSubmissionMarket xmlns="4873beb7-5857-4685-be1f-d57550cc96cc" xsi:nil="true"/>
-    <Downloads xmlns="4873beb7-5857-4685-be1f-d57550cc96cc">0</Downloads>
-    <ArtSampleDocs xmlns="4873beb7-5857-4685-be1f-d57550cc96cc" xsi:nil="true"/>
-    <TrustLevel xmlns="4873beb7-5857-4685-be1f-d57550cc96cc">1 Microsoft Managed Content</TrustLevel>
-    <BlockPublish xmlns="4873beb7-5857-4685-be1f-d57550cc96cc">false</BlockPublish>
-    <TPLaunchHelpLinkType xmlns="4873beb7-5857-4685-be1f-d57550cc96cc">Template</TPLaunchHelpLinkType>
-    <LocalizationTagsTaxHTField0 xmlns="4873beb7-5857-4685-be1f-d57550cc96cc">
-      <Terms xmlns="http://schemas.microsoft.com/office/infopath/2007/PartnerControls"/>
-    </LocalizationTagsTaxHTField0>
-    <BusinessGroup xmlns="4873beb7-5857-4685-be1f-d57550cc96cc" xsi:nil="true"/>
-    <Providers xmlns="4873beb7-5857-4685-be1f-d57550cc96cc" xsi:nil="true"/>
-    <TemplateTemplateType xmlns="4873beb7-5857-4685-be1f-d57550cc96cc">Word Document Template</TemplateTemplateType>
-    <TimesCloned xmlns="4873beb7-5857-4685-be1f-d57550cc96cc" xsi:nil="true"/>
-    <TPAppVersion xmlns="4873beb7-5857-4685-be1f-d57550cc96cc" xsi:nil="true"/>
-    <VoteCount xmlns="4873beb7-5857-4685-be1f-d57550cc96cc" xsi:nil="true"/>
-    <AverageRating xmlns="4873beb7-5857-4685-be1f-d57550cc96cc" xsi:nil="true"/>
-    <FeatureTagsTaxHTField0 xmlns="4873beb7-5857-4685-be1f-d57550cc96cc">
-      <Terms xmlns="http://schemas.microsoft.com/office/infopath/2007/PartnerControls"/>
-    </FeatureTagsTaxHTField0>
-    <Provider xmlns="4873beb7-5857-4685-be1f-d57550cc96cc" xsi:nil="true"/>
-    <UACurrentWords xmlns="4873beb7-5857-4685-be1f-d57550cc96cc" xsi:nil="true"/>
-    <AssetId xmlns="4873beb7-5857-4685-be1f-d57550cc96cc">TP103749966</AssetId>
-    <TPClientViewer xmlns="4873beb7-5857-4685-be1f-d57550cc96cc" xsi:nil="true"/>
-    <DSATActionTaken xmlns="4873beb7-5857-4685-be1f-d57550cc96cc" xsi:nil="true"/>
-    <APEditor xmlns="4873beb7-5857-4685-be1f-d57550cc96cc">
-      <UserInfo>
-        <DisplayName/>
-        <AccountId xsi:nil="true"/>
-        <AccountType/>
-      </UserInfo>
-    </APEditor>
-    <TPInstallLocation xmlns="4873beb7-5857-4685-be1f-d57550cc96cc" xsi:nil="true"/>
-    <OOCacheId xmlns="4873beb7-5857-4685-be1f-d57550cc96cc" xsi:nil="true"/>
-    <IsDeleted xmlns="4873beb7-5857-4685-be1f-d57550cc96cc">false</IsDeleted>
-    <PublishTargets xmlns="4873beb7-5857-4685-be1f-d57550cc96cc">OfficeOnlineVNext</PublishTargets>
-    <ApprovalLog xmlns="4873beb7-5857-4685-be1f-d57550cc96cc" xsi:nil="true"/>
-    <BugNumber xmlns="4873beb7-5857-4685-be1f-d57550cc96cc" xsi:nil="true"/>
-    <CrawlForDependencies xmlns="4873beb7-5857-4685-be1f-d57550cc96cc">false</CrawlForDependencies>
-    <InternalTagsTaxHTField0 xmlns="4873beb7-5857-4685-be1f-d57550cc96cc">
-      <Terms xmlns="http://schemas.microsoft.com/office/infopath/2007/PartnerControls"/>
-    </InternalTagsTaxHTField0>
-    <LastHandOff xmlns="4873beb7-5857-4685-be1f-d57550cc96cc" xsi:nil="true"/>
-    <Milestone xmlns="4873beb7-5857-4685-be1f-d57550cc96cc" xsi:nil="true"/>
-    <OriginalRelease xmlns="4873beb7-5857-4685-be1f-d57550cc96cc">15</OriginalRelease>
-    <RecommendationsModifier xmlns="4873beb7-5857-4685-be1f-d57550cc96cc" xsi:nil="true"/>
-    <ScenarioTagsTaxHTField0 xmlns="4873beb7-5857-4685-be1f-d57550cc96cc">
-      <Terms xmlns="http://schemas.microsoft.com/office/infopath/2007/PartnerControls"/>
-    </ScenarioTagsTaxHTField0>
-    <UANotes xmlns="4873beb7-5857-4685-be1f-d57550cc96cc" xsi:nil="true"/>
-  </documentManagement>
-</p:properties>
-</file>
-
 <file path=customXml/item4.xml><?xml version="1.0" encoding="utf-8"?>
 <b:Sources xmlns:b="http://schemas.openxmlformats.org/officeDocument/2006/bibliography" SelectedStyle="\APA.XSL" StyleName="APA">
   <b:Source>
@@ -8615,6 +7148,24 @@
 </file>
 
 <file path=customXml/itemProps1.xml><?xml version="1.0" encoding="utf-8"?>
+<ds:datastoreItem xmlns:ds="http://schemas.openxmlformats.org/officeDocument/2006/customXml" ds:itemID="{83AE4ADC-D632-40A7-A0C1-0481BB069C4F}">
+  <ds:schemaRefs>
+    <ds:schemaRef ds:uri="http://schemas.microsoft.com/office/2006/metadata/properties"/>
+    <ds:schemaRef ds:uri="http://schemas.microsoft.com/office/infopath/2007/PartnerControls"/>
+    <ds:schemaRef ds:uri="4873beb7-5857-4685-be1f-d57550cc96cc"/>
+  </ds:schemaRefs>
+</ds:datastoreItem>
+</file>
+
+<file path=customXml/itemProps2.xml><?xml version="1.0" encoding="utf-8"?>
+<ds:datastoreItem xmlns:ds="http://schemas.openxmlformats.org/officeDocument/2006/customXml" ds:itemID="{FF740C13-C6A2-43D3-86C5-4CBB969C2CB1}">
+  <ds:schemaRefs>
+    <ds:schemaRef ds:uri="http://schemas.microsoft.com/sharepoint/v3/contenttype/forms"/>
+  </ds:schemaRefs>
+</ds:datastoreItem>
+</file>
+
+<file path=customXml/itemProps3.xml><?xml version="1.0" encoding="utf-8"?>
 <ds:datastoreItem xmlns:ds="http://schemas.openxmlformats.org/officeDocument/2006/customXml" ds:itemID="{88FF2527-3592-4DBF-9FD9-FEA06E5BF9A7}">
   <ds:schemaRefs>
     <ds:schemaRef ds:uri="http://schemas.microsoft.com/office/2006/metadata/contentType"/>
@@ -8632,26 +7183,8 @@
 </ds:datastoreItem>
 </file>
 
-<file path=customXml/itemProps2.xml><?xml version="1.0" encoding="utf-8"?>
-<ds:datastoreItem xmlns:ds="http://schemas.openxmlformats.org/officeDocument/2006/customXml" ds:itemID="{FF740C13-C6A2-43D3-86C5-4CBB969C2CB1}">
-  <ds:schemaRefs>
-    <ds:schemaRef ds:uri="http://schemas.microsoft.com/sharepoint/v3/contenttype/forms"/>
-  </ds:schemaRefs>
-</ds:datastoreItem>
-</file>
-
-<file path=customXml/itemProps3.xml><?xml version="1.0" encoding="utf-8"?>
-<ds:datastoreItem xmlns:ds="http://schemas.openxmlformats.org/officeDocument/2006/customXml" ds:itemID="{83AE4ADC-D632-40A7-A0C1-0481BB069C4F}">
-  <ds:schemaRefs>
-    <ds:schemaRef ds:uri="http://schemas.microsoft.com/office/2006/metadata/properties"/>
-    <ds:schemaRef ds:uri="http://schemas.microsoft.com/office/infopath/2007/PartnerControls"/>
-    <ds:schemaRef ds:uri="4873beb7-5857-4685-be1f-d57550cc96cc"/>
-  </ds:schemaRefs>
-</ds:datastoreItem>
-</file>
-
 <file path=customXml/itemProps4.xml><?xml version="1.0" encoding="utf-8"?>
-<ds:datastoreItem xmlns:ds="http://schemas.openxmlformats.org/officeDocument/2006/customXml" ds:itemID="{955873D1-3EAF-4EAB-8468-EEE974F10784}">
+<ds:datastoreItem xmlns:ds="http://schemas.openxmlformats.org/officeDocument/2006/customXml" ds:itemID="{8DFF0F6A-4746-4CDA-8A55-A9734A15C25D}">
   <ds:schemaRefs>
     <ds:schemaRef ds:uri="http://schemas.openxmlformats.org/officeDocument/2006/bibliography"/>
   </ds:schemaRefs>

</xml_diff>